<commit_message>
Fist test of save.
</commit_message>
<xml_diff>
--- a/TestPlan.docx
+++ b/TestPlan.docx
@@ -3128,7 +3128,6 @@
         <w:rPr>
           <w:b/>
           <w:bCs/>
-          <w:color w:val="4472C4" w:themeColor="accent1"/>
           <w:lang w:val="en-US"/>
         </w:rPr>
       </w:pPr>
@@ -3136,113 +3135,35 @@
         <w:rPr>
           <w:b/>
           <w:bCs/>
-          <w:color w:val="4472C4" w:themeColor="accent1"/>
-          <w:lang w:val="en-US"/>
-        </w:rPr>
-        <w:t>Ad Hoc Testing</w:t>
+          <w:lang w:val="en-US"/>
+        </w:rPr>
+        <w:t>Scenario</w:t>
       </w:r>
     </w:p>
     <w:p>
       <w:pPr>
         <w:pStyle w:val="ListParagraph"/>
         <w:rPr>
-          <w:color w:val="4472C4" w:themeColor="accent1"/>
-          <w:lang w:val="en-US"/>
-        </w:rPr>
-      </w:pPr>
-      <w:r>
-        <w:rPr>
-          <w:rFonts w:hint="eastAsia"/>
-          <w:color w:val="4472C4" w:themeColor="accent1"/>
-          <w:lang w:val="en-US"/>
-        </w:rPr>
-        <w:t>I</w:t>
-      </w:r>
-      <w:r>
-        <w:rPr>
-          <w:color w:val="4472C4" w:themeColor="accent1"/>
-          <w:lang w:val="en-US"/>
-        </w:rPr>
-        <w:t xml:space="preserve">s one of the least formal types of tests run on </w:t>
-      </w:r>
-      <w:r>
-        <w:rPr>
-          <w:color w:val="4472C4" w:themeColor="accent1"/>
-          <w:lang w:val="en-US"/>
-        </w:rPr>
-        <w:t>applications since</w:t>
-      </w:r>
-      <w:r>
-        <w:rPr>
-          <w:color w:val="4472C4" w:themeColor="accent1"/>
-          <w:lang w:val="en-US"/>
-        </w:rPr>
-        <w:t xml:space="preserve"> it requires no preparation or planning.</w:t>
-      </w:r>
-      <w:r>
-        <w:rPr>
-          <w:color w:val="4472C4" w:themeColor="accent1"/>
-          <w:lang w:val="en-US"/>
-        </w:rPr>
-        <w:t xml:space="preserve"> Ad hoc testing can be seen as a light version of error guessing</w:t>
-      </w:r>
-      <w:r>
-        <w:rPr>
-          <w:color w:val="4472C4" w:themeColor="accent1"/>
-          <w:lang w:val="en-US"/>
-        </w:rPr>
-        <w:t xml:space="preserve"> (can be done by the people having enough experience on the system to “guess” the most likely source of errors.)</w:t>
-      </w:r>
-      <w:r>
-        <w:rPr>
-          <w:color w:val="4472C4" w:themeColor="accent1"/>
-          <w:lang w:val="en-US"/>
-        </w:rPr>
-        <w:t xml:space="preserve">, which </w:t>
-      </w:r>
-      <w:r>
-        <w:rPr>
-          <w:color w:val="4472C4" w:themeColor="accent1"/>
-          <w:lang w:val="en-US"/>
-        </w:rPr>
-        <w:t>is a light version of exploratory testing.</w:t>
-      </w:r>
-    </w:p>
-    <w:p>
-      <w:pPr>
-        <w:pStyle w:val="ListParagraph"/>
-        <w:rPr>
-          <w:color w:val="4472C4" w:themeColor="accent1"/>
-          <w:lang w:val="en-US"/>
-        </w:rPr>
-      </w:pPr>
-      <w:r>
-        <w:rPr>
-          <w:color w:val="4472C4" w:themeColor="accent1"/>
-          <w:lang w:val="en-US"/>
-        </w:rPr>
-        <w:t xml:space="preserve">At an early possible stage, Ad Hoc testing is done </w:t>
-      </w:r>
-      <w:r>
-        <w:rPr>
-          <w:color w:val="4472C4" w:themeColor="accent1"/>
-          <w:lang w:val="en-US"/>
-        </w:rPr>
-        <w:t>randomly,</w:t>
-      </w:r>
-      <w:r>
-        <w:rPr>
-          <w:color w:val="4472C4" w:themeColor="accent1"/>
-          <w:lang w:val="en-US"/>
-        </w:rPr>
-        <w:t xml:space="preserve"> and it is usually an unplanned activity which does not follow and documentation and test design </w:t>
-      </w:r>
-      <w:r>
-        <w:rPr>
-          <w:color w:val="4472C4" w:themeColor="accent1"/>
-          <w:lang w:val="en-US"/>
-        </w:rPr>
-        <w:t>techniques to create test cases.</w:t>
+          <w:lang w:val="en-US"/>
+        </w:rPr>
+      </w:pPr>
+      <w:r>
+        <w:rPr>
+          <w:lang w:val="en-US"/>
+        </w:rPr>
+        <w:t>Detailed description (specific instance) of a use case, including rules, exceptions, boundaries, limits, etc.</w:t>
+      </w:r>
+      <w:r>
+        <w:rPr>
+          <w:lang w:val="en-US"/>
+        </w:rPr>
+        <w:t xml:space="preserve"> It is also called Test</w:t>
+      </w:r>
+      <w:r>
+        <w:rPr>
+          <w:lang w:val="en-US"/>
+        </w:rPr>
+        <w:t xml:space="preserve"> Condition or Test Possibility.</w:t>
       </w:r>
     </w:p>
     <w:p>
@@ -3264,7 +3185,7 @@
           <w:bCs/>
           <w:lang w:val="en-US"/>
         </w:rPr>
-        <w:t>Scenario</w:t>
+        <w:t>Test Case</w:t>
       </w:r>
     </w:p>
     <w:p>
@@ -3278,19 +3199,7 @@
         <w:rPr>
           <w:lang w:val="en-US"/>
         </w:rPr>
-        <w:t>Detailed description (specific instance) of a use case, including rules, exceptions, boundaries, limits, etc.</w:t>
-      </w:r>
-      <w:r>
-        <w:rPr>
-          <w:lang w:val="en-US"/>
-        </w:rPr>
-        <w:t xml:space="preserve"> It is also called Test</w:t>
-      </w:r>
-      <w:r>
-        <w:rPr>
-          <w:lang w:val="en-US"/>
-        </w:rPr>
-        <w:t xml:space="preserve"> Condition or Test Possibility.</w:t>
+        <w:t>A specific set of test data along with expected results for a particular test objective.</w:t>
       </w:r>
     </w:p>
     <w:p>
@@ -3312,7 +3221,7 @@
           <w:bCs/>
           <w:lang w:val="en-US"/>
         </w:rPr>
-        <w:t>Test Case</w:t>
+        <w:t>Test Coverage</w:t>
       </w:r>
     </w:p>
     <w:p>
@@ -3326,7 +3235,73 @@
         <w:rPr>
           <w:lang w:val="en-US"/>
         </w:rPr>
-        <w:t>A specific set of test data along with expected results for a particular test objective.</w:t>
+        <w:t>Describes how much of a system has been tested.</w:t>
+      </w:r>
+    </w:p>
+    <w:p>
+      <w:pPr>
+        <w:pStyle w:val="ListParagraph"/>
+        <w:rPr>
+          <w:lang w:val="en-US"/>
+        </w:rPr>
+      </w:pPr>
+      <w:r>
+        <w:rPr>
+          <w:lang w:val="en-US"/>
+        </w:rPr>
+        <w:t>Code coverage (test coverage) = Lines of code executed /</w:t>
+      </w:r>
+      <w:r>
+        <w:rPr>
+          <w:lang w:val="en-US"/>
+        </w:rPr>
+        <w:t xml:space="preserve"> Total number of lines.</w:t>
+      </w:r>
+    </w:p>
+    <w:p>
+      <w:pPr>
+        <w:pStyle w:val="ListParagraph"/>
+        <w:rPr>
+          <w:lang w:val="en-US"/>
+        </w:rPr>
+      </w:pPr>
+      <w:r>
+        <w:rPr>
+          <w:lang w:val="en-US"/>
+        </w:rPr>
+        <w:t>Another coverage metric is called “branch coverage”</w:t>
+      </w:r>
+      <w:r>
+        <w:rPr>
+          <w:lang w:val="en-US"/>
+        </w:rPr>
+        <w:t>, which provides more precise results than code coverage because it helps cope with code coverage</w:t>
+      </w:r>
+      <w:r>
+        <w:rPr>
+          <w:lang w:val="en-US"/>
+        </w:rPr>
+        <w:t>’s shortcomings</w:t>
+      </w:r>
+      <w:r>
+        <w:rPr>
+          <w:lang w:val="en-US"/>
+        </w:rPr>
+        <w:t>.</w:t>
+      </w:r>
+    </w:p>
+    <w:p>
+      <w:pPr>
+        <w:pStyle w:val="ListParagraph"/>
+        <w:rPr>
+          <w:lang w:val="en-US"/>
+        </w:rPr>
+      </w:pPr>
+      <w:r>
+        <w:rPr>
+          <w:lang w:val="en-US"/>
+        </w:rPr>
+        <w:t>Branch coverage = Branches traversed / Total number of branches.</w:t>
       </w:r>
     </w:p>
     <w:p>
@@ -3348,7 +3323,7 @@
           <w:bCs/>
           <w:lang w:val="en-US"/>
         </w:rPr>
-        <w:t>Test Coverage</w:t>
+        <w:t>Test Design</w:t>
       </w:r>
     </w:p>
     <w:p>
@@ -3362,73 +3337,7 @@
         <w:rPr>
           <w:lang w:val="en-US"/>
         </w:rPr>
-        <w:t>Describes how much of a system has been tested.</w:t>
-      </w:r>
-    </w:p>
-    <w:p>
-      <w:pPr>
-        <w:pStyle w:val="ListParagraph"/>
-        <w:rPr>
-          <w:lang w:val="en-US"/>
-        </w:rPr>
-      </w:pPr>
-      <w:r>
-        <w:rPr>
-          <w:lang w:val="en-US"/>
-        </w:rPr>
-        <w:t>Code coverage (test coverage) = Lines of code executed /</w:t>
-      </w:r>
-      <w:r>
-        <w:rPr>
-          <w:lang w:val="en-US"/>
-        </w:rPr>
-        <w:t xml:space="preserve"> Total number of lines.</w:t>
-      </w:r>
-    </w:p>
-    <w:p>
-      <w:pPr>
-        <w:pStyle w:val="ListParagraph"/>
-        <w:rPr>
-          <w:lang w:val="en-US"/>
-        </w:rPr>
-      </w:pPr>
-      <w:r>
-        <w:rPr>
-          <w:lang w:val="en-US"/>
-        </w:rPr>
-        <w:t>Another coverage metric is called “branch coverage”</w:t>
-      </w:r>
-      <w:r>
-        <w:rPr>
-          <w:lang w:val="en-US"/>
-        </w:rPr>
-        <w:t>, which provides more precise results than code coverage because it helps cope with code coverage</w:t>
-      </w:r>
-      <w:r>
-        <w:rPr>
-          <w:lang w:val="en-US"/>
-        </w:rPr>
-        <w:t>’s shortcomings</w:t>
-      </w:r>
-      <w:r>
-        <w:rPr>
-          <w:lang w:val="en-US"/>
-        </w:rPr>
-        <w:t>.</w:t>
-      </w:r>
-    </w:p>
-    <w:p>
-      <w:pPr>
-        <w:pStyle w:val="ListParagraph"/>
-        <w:rPr>
-          <w:lang w:val="en-US"/>
-        </w:rPr>
-      </w:pPr>
-      <w:r>
-        <w:rPr>
-          <w:lang w:val="en-US"/>
-        </w:rPr>
-        <w:t>Branch coverage = Branches traversed / Total number of branches.</w:t>
+        <w:t>Describes how a feature or function shall be tested.</w:t>
       </w:r>
     </w:p>
     <w:p>
@@ -3450,21 +3359,7 @@
           <w:bCs/>
           <w:lang w:val="en-US"/>
         </w:rPr>
-        <w:t>Test Design</w:t>
-      </w:r>
-    </w:p>
-    <w:p>
-      <w:pPr>
-        <w:pStyle w:val="ListParagraph"/>
-        <w:rPr>
-          <w:lang w:val="en-US"/>
-        </w:rPr>
-      </w:pPr>
-      <w:r>
-        <w:rPr>
-          <w:lang w:val="en-US"/>
-        </w:rPr>
-        <w:t>Describes how a feature or function shall be tested.</w:t>
+        <w:t>Test Plan</w:t>
       </w:r>
     </w:p>
     <w:p>
@@ -3475,18 +3370,48 @@
           <w:numId w:val="15"/>
         </w:numPr>
         <w:rPr>
+          <w:rFonts w:ascii="TimesNewRoman" w:hAnsi="TimesNewRoman" w:cs="TimesNewRoman"/>
           <w:b/>
           <w:bCs/>
-          <w:lang w:val="en-US"/>
-        </w:rPr>
-      </w:pPr>
-      <w:r>
-        <w:rPr>
+          <w:color w:val="000000"/>
+          <w:lang w:val="en-US"/>
+        </w:rPr>
+      </w:pPr>
+      <w:r>
+        <w:rPr>
+          <w:rFonts w:ascii="TimesNewRoman" w:hAnsi="TimesNewRoman" w:cs="TimesNewRoman"/>
           <w:b/>
           <w:bCs/>
-          <w:lang w:val="en-US"/>
-        </w:rPr>
-        <w:t>Test Plan</w:t>
+          <w:color w:val="000000"/>
+          <w:lang w:val="en-US"/>
+        </w:rPr>
+        <w:t>Test Strategy</w:t>
+      </w:r>
+    </w:p>
+    <w:p>
+      <w:pPr>
+        <w:pStyle w:val="ListParagraph"/>
+        <w:rPr>
+          <w:lang w:val="en-US"/>
+        </w:rPr>
+      </w:pPr>
+      <w:r>
+        <w:rPr>
+          <w:lang w:val="en-US"/>
+        </w:rPr>
+        <w:t>Describes the scope, approach, resources, and schedule for the testing activities of the project. This includes</w:t>
+      </w:r>
+      <w:r>
+        <w:rPr>
+          <w:lang w:val="en-US"/>
+        </w:rPr>
+        <w:t xml:space="preserve"> </w:t>
+      </w:r>
+      <w:r>
+        <w:rPr>
+          <w:lang w:val="en-US"/>
+        </w:rPr>
+        <w:t>defining what will be tested, who will perform testing, how testing will be managed, and the associated risks and contingencies. Also referred to as a Test Plan.</w:t>
       </w:r>
     </w:p>
     <w:p>
@@ -3497,22 +3422,18 @@
           <w:numId w:val="15"/>
         </w:numPr>
         <w:rPr>
-          <w:rFonts w:ascii="TimesNewRoman" w:hAnsi="TimesNewRoman" w:cs="TimesNewRoman"/>
           <w:b/>
           <w:bCs/>
-          <w:color w:val="000000"/>
-          <w:lang w:val="en-US"/>
-        </w:rPr>
-      </w:pPr>
-      <w:r>
-        <w:rPr>
-          <w:rFonts w:ascii="TimesNewRoman" w:hAnsi="TimesNewRoman" w:cs="TimesNewRoman"/>
+          <w:lang w:val="en-US"/>
+        </w:rPr>
+      </w:pPr>
+      <w:r>
+        <w:rPr>
           <w:b/>
           <w:bCs/>
-          <w:color w:val="000000"/>
-          <w:lang w:val="en-US"/>
-        </w:rPr>
-        <w:t>Test Strategy</w:t>
+          <w:lang w:val="en-US"/>
+        </w:rPr>
+        <w:t>Test Procedure</w:t>
       </w:r>
     </w:p>
     <w:p>
@@ -3526,19 +3447,7 @@
         <w:rPr>
           <w:lang w:val="en-US"/>
         </w:rPr>
-        <w:t>Describes the scope, approach, resources, and schedule for the testing activities of the project. This includes</w:t>
-      </w:r>
-      <w:r>
-        <w:rPr>
-          <w:lang w:val="en-US"/>
-        </w:rPr>
-        <w:t xml:space="preserve"> </w:t>
-      </w:r>
-      <w:r>
-        <w:rPr>
-          <w:lang w:val="en-US"/>
-        </w:rPr>
-        <w:t>defining what will be tested, who will perform testing, how testing will be managed, and the associated risks and contingencies. Also referred to as a Test Plan.</w:t>
+        <w:t>Describes the steps for executing a set of test cases and analyzing their results.</w:t>
       </w:r>
     </w:p>
     <w:p>
@@ -3560,21 +3469,25 @@
           <w:bCs/>
           <w:lang w:val="en-US"/>
         </w:rPr>
-        <w:t>Test Procedure</w:t>
+        <w:t>Test Script</w:t>
       </w:r>
     </w:p>
     <w:p>
       <w:pPr>
         <w:pStyle w:val="ListParagraph"/>
         <w:rPr>
-          <w:lang w:val="en-US"/>
-        </w:rPr>
-      </w:pPr>
-      <w:r>
-        <w:rPr>
-          <w:lang w:val="en-US"/>
-        </w:rPr>
-        <w:t>Describes the steps for executing a set of test cases and analyzing their results.</w:t>
+          <w:rFonts w:ascii="TimesNewRoman" w:hAnsi="TimesNewRoman" w:cs="TimesNewRoman"/>
+          <w:color w:val="000000"/>
+          <w:lang w:val="en-US"/>
+        </w:rPr>
+      </w:pPr>
+      <w:r>
+        <w:rPr>
+          <w:rFonts w:ascii="TimesNewRoman" w:hAnsi="TimesNewRoman" w:cs="TimesNewRoman"/>
+          <w:color w:val="000000"/>
+          <w:lang w:val="en-US"/>
+        </w:rPr>
+        <w:t>Step by step description for specific tests.</w:t>
       </w:r>
     </w:p>
     <w:p>
@@ -3596,26 +3509,57 @@
           <w:bCs/>
           <w:lang w:val="en-US"/>
         </w:rPr>
-        <w:t>Test Script</w:t>
+        <w:t>Use Case</w:t>
       </w:r>
     </w:p>
     <w:p>
       <w:pPr>
         <w:pStyle w:val="ListParagraph"/>
         <w:rPr>
-          <w:rFonts w:ascii="TimesNewRoman" w:hAnsi="TimesNewRoman" w:cs="TimesNewRoman"/>
-          <w:color w:val="000000"/>
-          <w:lang w:val="en-US"/>
-        </w:rPr>
-      </w:pPr>
-      <w:r>
-        <w:rPr>
-          <w:rFonts w:ascii="TimesNewRoman" w:hAnsi="TimesNewRoman" w:cs="TimesNewRoman"/>
-          <w:color w:val="000000"/>
-          <w:lang w:val="en-US"/>
-        </w:rPr>
-        <w:lastRenderedPageBreak/>
-        <w:t>Step by step description for specific tests.</w:t>
+          <w:lang w:val="en-US"/>
+        </w:rPr>
+      </w:pPr>
+      <w:r>
+        <w:rPr>
+          <w:lang w:val="en-US"/>
+        </w:rPr>
+        <w:t>Describes a sequence of interactions between a system and an external actor that results in the actor</w:t>
+      </w:r>
+      <w:r>
+        <w:rPr>
+          <w:lang w:val="en-US"/>
+        </w:rPr>
+        <w:t xml:space="preserve"> </w:t>
+      </w:r>
+      <w:r>
+        <w:rPr>
+          <w:lang w:val="en-US"/>
+        </w:rPr>
+        <w:t>accomplishing a task that provides benefit to someone. An actor is a person or other entity external to the software</w:t>
+      </w:r>
+      <w:r>
+        <w:rPr>
+          <w:lang w:val="en-US"/>
+        </w:rPr>
+        <w:t xml:space="preserve"> </w:t>
+      </w:r>
+      <w:r>
+        <w:rPr>
+          <w:lang w:val="en-US"/>
+        </w:rPr>
+        <w:t>system being specified who interacts with the system to accomplish tasks. Different actors often correspond to</w:t>
+      </w:r>
+      <w:r>
+        <w:rPr>
+          <w:lang w:val="en-US"/>
+        </w:rPr>
+        <w:t xml:space="preserve"> </w:t>
+      </w:r>
+      <w:r>
+        <w:rPr>
+          <w:lang w:val="en-US"/>
+        </w:rPr>
+        <w:t>different user classes, or roles, identified from the customer community that will use the product.</w:t>
       </w:r>
     </w:p>
     <w:p>
@@ -3637,7 +3581,7 @@
           <w:bCs/>
           <w:lang w:val="en-US"/>
         </w:rPr>
-        <w:t>Use Case</w:t>
+        <w:t>MUT</w:t>
       </w:r>
     </w:p>
     <w:p>
@@ -3651,43 +3595,20 @@
         <w:rPr>
           <w:lang w:val="en-US"/>
         </w:rPr>
-        <w:t>Describes a sequence of interactions between a system and an external actor that results in the actor</w:t>
-      </w:r>
-      <w:r>
-        <w:rPr>
-          <w:lang w:val="en-US"/>
-        </w:rPr>
-        <w:t xml:space="preserve"> </w:t>
-      </w:r>
-      <w:r>
-        <w:rPr>
-          <w:lang w:val="en-US"/>
-        </w:rPr>
-        <w:t>accomplishing a task that provides benefit to someone. An actor is a person or other entity external to the software</w:t>
-      </w:r>
-      <w:r>
-        <w:rPr>
-          <w:lang w:val="en-US"/>
-        </w:rPr>
-        <w:t xml:space="preserve"> </w:t>
-      </w:r>
-      <w:r>
-        <w:rPr>
-          <w:lang w:val="en-US"/>
-        </w:rPr>
-        <w:t>system being specified who interacts with the system to accomplish tasks. Different actors often correspond to</w:t>
-      </w:r>
-      <w:r>
-        <w:rPr>
-          <w:lang w:val="en-US"/>
-        </w:rPr>
-        <w:t xml:space="preserve"> </w:t>
-      </w:r>
-      <w:r>
-        <w:rPr>
-          <w:lang w:val="en-US"/>
-        </w:rPr>
-        <w:t>different user classes, or roles, identified from the customer community that will use the product.</w:t>
+        <w:lastRenderedPageBreak/>
+        <w:t>Method Under Test</w:t>
+      </w:r>
+      <w:r>
+        <w:rPr>
+          <w:lang w:val="en-US"/>
+        </w:rPr>
+        <w:t xml:space="preserve">, </w:t>
+      </w:r>
+      <w:r>
+        <w:rPr>
+          <w:lang w:val="en-US"/>
+        </w:rPr>
+        <w:t>normally refers to a method.</w:t>
       </w:r>
     </w:p>
     <w:p>
@@ -3709,7 +3630,7 @@
           <w:bCs/>
           <w:lang w:val="en-US"/>
         </w:rPr>
-        <w:t>MUT</w:t>
+        <w:t>SUT</w:t>
       </w:r>
     </w:p>
     <w:p>
@@ -3723,19 +3644,13 @@
         <w:rPr>
           <w:lang w:val="en-US"/>
         </w:rPr>
-        <w:t>Method Under Test</w:t>
-      </w:r>
-      <w:r>
-        <w:rPr>
-          <w:lang w:val="en-US"/>
-        </w:rPr>
-        <w:t xml:space="preserve">, </w:t>
-      </w:r>
-      <w:r>
-        <w:rPr>
-          <w:lang w:val="en-US"/>
-        </w:rPr>
-        <w:t>normally refers to a method.</w:t>
+        <w:t>System Under Test</w:t>
+      </w:r>
+      <w:r>
+        <w:rPr>
+          <w:lang w:val="en-US"/>
+        </w:rPr>
+        <w:t>, normally refers to the whole class.</w:t>
       </w:r>
     </w:p>
     <w:p>
@@ -3757,7 +3672,7 @@
           <w:bCs/>
           <w:lang w:val="en-US"/>
         </w:rPr>
-        <w:t>SUT</w:t>
+        <w:t>Mock</w:t>
       </w:r>
     </w:p>
     <w:p>
@@ -3771,54 +3686,12 @@
         <w:rPr>
           <w:lang w:val="en-US"/>
         </w:rPr>
-        <w:t>System Under Test</w:t>
-      </w:r>
-      <w:r>
-        <w:rPr>
-          <w:lang w:val="en-US"/>
-        </w:rPr>
-        <w:t>, normally refers to the whole class.</w:t>
+        <w:t>Is a special kind of test double that allows you to examine interactions between the SUT and its collaborators.</w:t>
       </w:r>
     </w:p>
     <w:p>
       <w:pPr>
         <w:pStyle w:val="ListParagraph"/>
-        <w:numPr>
-          <w:ilvl w:val="0"/>
-          <w:numId w:val="15"/>
-        </w:numPr>
-        <w:rPr>
-          <w:b/>
-          <w:bCs/>
-          <w:lang w:val="en-US"/>
-        </w:rPr>
-      </w:pPr>
-      <w:r>
-        <w:rPr>
-          <w:b/>
-          <w:bCs/>
-          <w:lang w:val="en-US"/>
-        </w:rPr>
-        <w:t>Mock</w:t>
-      </w:r>
-    </w:p>
-    <w:p>
-      <w:pPr>
-        <w:pStyle w:val="ListParagraph"/>
-        <w:rPr>
-          <w:lang w:val="en-US"/>
-        </w:rPr>
-      </w:pPr>
-      <w:r>
-        <w:rPr>
-          <w:lang w:val="en-US"/>
-        </w:rPr>
-        <w:t>Is a special kind of test double that allows you to examine interactions between the SUT and its collaborators.</w:t>
-      </w:r>
-    </w:p>
-    <w:p>
-      <w:pPr>
-        <w:pStyle w:val="ListParagraph"/>
         <w:rPr>
           <w:lang w:val="en-US"/>
         </w:rPr>
@@ -3926,16 +3799,8 @@
         <w:rPr>
           <w:lang w:val="en-US"/>
         </w:rPr>
-        <w:t xml:space="preserve">The London </w:t>
-      </w:r>
-      <w:proofErr w:type="gramStart"/>
-      <w:r>
-        <w:rPr>
-          <w:lang w:val="en-US"/>
-        </w:rPr>
-        <w:t>take</w:t>
-      </w:r>
-      <w:proofErr w:type="gramEnd"/>
+        <w:t>The London take</w:t>
+      </w:r>
     </w:p>
     <w:p>
       <w:pPr>
@@ -3982,7 +3847,6 @@
         <w:rPr>
           <w:noProof/>
         </w:rPr>
-        <w:lastRenderedPageBreak/>
         <w:drawing>
           <wp:inline distT="0" distB="0" distL="0" distR="0" wp14:anchorId="18939BA8" wp14:editId="7AC93FF3">
             <wp:extent cx="5760720" cy="3453130"/>
@@ -4069,6 +3933,7 @@
         <w:rPr>
           <w:lang w:val="en-US"/>
         </w:rPr>
+        <w:lastRenderedPageBreak/>
         <w:t>Service tests in the middles</w:t>
       </w:r>
     </w:p>
@@ -4223,53 +4088,17 @@
         </w:rPr>
         <w:t xml:space="preserve">Testing will cover the functional testing of the </w:t>
       </w:r>
-      <w:proofErr w:type="spellStart"/>
-      <w:r>
-        <w:rPr>
-          <w:lang w:val="en-US"/>
-        </w:rPr>
-        <w:t>xxxxxx</w:t>
-      </w:r>
-      <w:proofErr w:type="spellEnd"/>
-      <w:r>
-        <w:rPr>
-          <w:lang w:val="en-US"/>
-        </w:rPr>
-        <w:t xml:space="preserve"> </w:t>
-      </w:r>
-      <w:r>
-        <w:rPr>
-          <w:lang w:val="en-US"/>
-        </w:rPr>
-        <w:t xml:space="preserve">Functionality for this release is detailed in </w:t>
-      </w:r>
-      <w:proofErr w:type="spellStart"/>
-      <w:r>
-        <w:rPr>
-          <w:lang w:val="en-US"/>
-        </w:rPr>
-        <w:t>theXXXX</w:t>
-      </w:r>
-      <w:proofErr w:type="spellEnd"/>
-      <w:r>
-        <w:rPr>
-          <w:lang w:val="en-US"/>
-        </w:rPr>
-        <w:t xml:space="preserve"> </w:t>
-      </w:r>
-      <w:proofErr w:type="gramStart"/>
-      <w:r>
-        <w:rPr>
-          <w:lang w:val="en-US"/>
-        </w:rPr>
-        <w:t>Requirements</w:t>
-      </w:r>
-      <w:proofErr w:type="gramEnd"/>
-      <w:r>
-        <w:rPr>
-          <w:lang w:val="en-US"/>
-        </w:rPr>
-        <w:t xml:space="preserve"> specifications documents. Installation will be tested on the different platforms as described in the Requirements Specification. The testing for this will cover the installation on these platforms, as well as a set of critical functions to determine that the code will work on all platforms</w:t>
+      <w:r>
+        <w:rPr>
+          <w:lang w:val="en-US"/>
+        </w:rPr>
+        <w:t xml:space="preserve">xxxxxx </w:t>
+      </w:r>
+      <w:r>
+        <w:rPr>
+          <w:lang w:val="en-US"/>
+        </w:rPr>
+        <w:t>Functionality for this release is detailed in theXXXX Requirements specifications documents. Installation will be tested on the different platforms as described in the Requirements Specification. The testing for this will cover the installation on these platforms, as well as a set of critical functions to determine that the code will work on all platforms</w:t>
       </w:r>
       <w:r>
         <w:rPr>
@@ -4435,7 +4264,6 @@
         <w:rPr>
           <w:lang w:val="en-US"/>
         </w:rPr>
-        <w:lastRenderedPageBreak/>
         <w:t>In</w:t>
       </w:r>
       <w:r>
@@ -4732,6 +4560,7 @@
         <w:rPr>
           <w:lang w:val="en-US"/>
         </w:rPr>
+        <w:lastRenderedPageBreak/>
         <w:t>Easy to detect what was expected and determine how to pinpoint the problem when it fails.</w:t>
       </w:r>
     </w:p>
@@ -4863,17 +4692,9 @@
         <w:rPr>
           <w:lang w:val="en-US"/>
         </w:rPr>
-        <w:t xml:space="preserve">Frameworks and Why </w:t>
-      </w:r>
-      <w:proofErr w:type="spellStart"/>
-      <w:r>
-        <w:rPr>
-          <w:lang w:val="en-US"/>
-        </w:rPr>
-        <w:t>xUnit</w:t>
+        <w:t>Frameworks and Why xUnit</w:t>
       </w:r>
       <w:bookmarkEnd w:id="13"/>
-      <w:proofErr w:type="spellEnd"/>
     </w:p>
     <w:p>
       <w:pPr>
@@ -4919,7 +4740,6 @@
         </w:rPr>
       </w:pPr>
       <w:hyperlink r:id="rId10" w:tgtFrame="_blank" w:history="1">
-        <w:proofErr w:type="spellStart"/>
         <w:r>
           <w:rPr>
             <w:b/>
@@ -4928,7 +4748,6 @@
           </w:rPr>
           <w:t>xUnit</w:t>
         </w:r>
-        <w:proofErr w:type="spellEnd"/>
       </w:hyperlink>
       <w:r>
         <w:rPr>
@@ -4962,21 +4781,7 @@
         <w:rPr>
           <w:lang w:val="en-US"/>
         </w:rPr>
-        <w:t xml:space="preserve">. ‘x’ stands for the programming language, e.g., JUnit, </w:t>
-      </w:r>
-      <w:proofErr w:type="spellStart"/>
-      <w:r>
-        <w:rPr>
-          <w:lang w:val="en-US"/>
-        </w:rPr>
-        <w:t>NUnit</w:t>
-      </w:r>
-      <w:proofErr w:type="spellEnd"/>
-      <w:r>
-        <w:rPr>
-          <w:lang w:val="en-US"/>
-        </w:rPr>
-        <w:t>, etc.</w:t>
+        <w:t>. ‘x’ stands for the programming language, e.g., JUnit, NUnit, etc.</w:t>
       </w:r>
       <w:r>
         <w:rPr>
@@ -4997,30 +4802,20 @@
           <w:lang w:val="en-US"/>
         </w:rPr>
       </w:pPr>
-      <w:proofErr w:type="spellStart"/>
       <w:r>
         <w:rPr>
           <w:b/>
           <w:bCs/>
           <w:lang w:val="en-US"/>
         </w:rPr>
-        <w:t>MSTest</w:t>
-      </w:r>
-      <w:proofErr w:type="spellEnd"/>
+        <w:t>MSTest:</w:t>
+      </w:r>
       <w:r>
         <w:rPr>
           <w:b/>
           <w:bCs/>
           <w:lang w:val="en-US"/>
         </w:rPr>
-        <w:t>:</w:t>
-      </w:r>
-      <w:r>
-        <w:rPr>
-          <w:b/>
-          <w:bCs/>
-          <w:lang w:val="en-US"/>
-        </w:rPr>
         <w:br/>
       </w:r>
       <w:r>
@@ -5034,49 +4829,7 @@
           <w:lang w:val="en-US"/>
         </w:rPr>
         <w:br/>
-        <w:t>-- Annotation: [</w:t>
-      </w:r>
-      <w:proofErr w:type="spellStart"/>
-      <w:r>
-        <w:rPr>
-          <w:lang w:val="en-US"/>
-        </w:rPr>
-        <w:t>TestMethod</w:t>
-      </w:r>
-      <w:proofErr w:type="spellEnd"/>
-      <w:r>
-        <w:rPr>
-          <w:lang w:val="en-US"/>
-        </w:rPr>
-        <w:t>], [</w:t>
-      </w:r>
-      <w:proofErr w:type="spellStart"/>
-      <w:r>
-        <w:rPr>
-          <w:lang w:val="en-US"/>
-        </w:rPr>
-        <w:t>TestClass</w:t>
-      </w:r>
-      <w:proofErr w:type="spellEnd"/>
-      <w:r>
-        <w:rPr>
-          <w:lang w:val="en-US"/>
-        </w:rPr>
-        <w:t>], [</w:t>
-      </w:r>
-      <w:proofErr w:type="spellStart"/>
-      <w:r>
-        <w:rPr>
-          <w:lang w:val="en-US"/>
-        </w:rPr>
-        <w:t>TestInitialize</w:t>
-      </w:r>
-      <w:proofErr w:type="spellEnd"/>
-      <w:r>
-        <w:rPr>
-          <w:lang w:val="en-US"/>
-        </w:rPr>
-        <w:t>] etc.</w:t>
+        <w:t>-- Annotation: [TestMethod], [TestClass], [TestInitialize] etc.</w:t>
       </w:r>
     </w:p>
     <w:p>
@@ -5090,30 +4843,20 @@
           <w:lang w:val="en-US"/>
         </w:rPr>
       </w:pPr>
-      <w:proofErr w:type="spellStart"/>
       <w:r>
         <w:rPr>
           <w:b/>
           <w:bCs/>
           <w:lang w:val="en-US"/>
         </w:rPr>
-        <w:t>NUnit</w:t>
-      </w:r>
-      <w:proofErr w:type="spellEnd"/>
+        <w:t>NUnit:</w:t>
+      </w:r>
       <w:r>
         <w:rPr>
           <w:b/>
           <w:bCs/>
           <w:lang w:val="en-US"/>
         </w:rPr>
-        <w:t>:</w:t>
-      </w:r>
-      <w:r>
-        <w:rPr>
-          <w:b/>
-          <w:bCs/>
-          <w:lang w:val="en-US"/>
-        </w:rPr>
         <w:br/>
       </w:r>
       <w:r>
@@ -5127,35 +4870,7 @@
           <w:lang w:val="en-US"/>
         </w:rPr>
         <w:br/>
-        <w:t>-- Annotation: [Test], [</w:t>
-      </w:r>
-      <w:proofErr w:type="spellStart"/>
-      <w:r>
-        <w:rPr>
-          <w:lang w:val="en-US"/>
-        </w:rPr>
-        <w:t>TestFeature</w:t>
-      </w:r>
-      <w:proofErr w:type="spellEnd"/>
-      <w:r>
-        <w:rPr>
-          <w:lang w:val="en-US"/>
-        </w:rPr>
-        <w:t>], [</w:t>
-      </w:r>
-      <w:proofErr w:type="spellStart"/>
-      <w:r>
-        <w:rPr>
-          <w:lang w:val="en-US"/>
-        </w:rPr>
-        <w:t>SetUp</w:t>
-      </w:r>
-      <w:proofErr w:type="spellEnd"/>
-      <w:r>
-        <w:rPr>
-          <w:lang w:val="en-US"/>
-        </w:rPr>
-        <w:t>] etc.</w:t>
+        <w:t>-- Annotation: [Test], [TestFeature], [SetUp] etc.</w:t>
       </w:r>
     </w:p>
     <w:p>
@@ -5170,7 +4885,6 @@
         <w:rPr>
           <w:noProof/>
         </w:rPr>
-        <w:lastRenderedPageBreak/>
         <w:drawing>
           <wp:inline distT="0" distB="0" distL="0" distR="0" wp14:anchorId="35A48548" wp14:editId="6F9DA244">
             <wp:extent cx="5295900" cy="2874645"/>
@@ -5242,6 +4956,7 @@
         <w:rPr>
           <w:noProof/>
         </w:rPr>
+        <w:lastRenderedPageBreak/>
         <w:drawing>
           <wp:inline distT="0" distB="0" distL="0" distR="0" wp14:anchorId="37A5EB32" wp14:editId="36519491">
             <wp:extent cx="5760720" cy="5242560"/>
@@ -5305,24 +5020,7 @@
           <w:rFonts w:ascii="Times New Roman" w:eastAsia="Times New Roman" w:hAnsi="Times New Roman" w:cs="Times New Roman"/>
           <w:lang w:val="en-US"/>
         </w:rPr>
-        <w:lastRenderedPageBreak/>
-        <w:t xml:space="preserve">The </w:t>
-      </w:r>
-      <w:proofErr w:type="spellStart"/>
-      <w:r>
-        <w:rPr>
-          <w:rFonts w:ascii="Times New Roman" w:eastAsia="Times New Roman" w:hAnsi="Times New Roman" w:cs="Times New Roman"/>
-          <w:lang w:val="en-US"/>
-        </w:rPr>
-        <w:t>xUnit</w:t>
-      </w:r>
-      <w:proofErr w:type="spellEnd"/>
-      <w:r>
-        <w:rPr>
-          <w:rFonts w:ascii="Times New Roman" w:eastAsia="Times New Roman" w:hAnsi="Times New Roman" w:cs="Times New Roman"/>
-          <w:lang w:val="en-US"/>
-        </w:rPr>
-        <w:t xml:space="preserve"> is chosen </w:t>
+        <w:t xml:space="preserve">The xUnit is chosen </w:t>
       </w:r>
       <w:r>
         <w:rPr>
@@ -5374,55 +5072,7 @@
           <w:rFonts w:ascii="Times New Roman" w:eastAsia="Times New Roman" w:hAnsi="Times New Roman" w:cs="Times New Roman"/>
           <w:lang w:val="en-US"/>
         </w:rPr>
-        <w:t xml:space="preserve"> </w:t>
-      </w:r>
-      <w:proofErr w:type="spellStart"/>
-      <w:r>
-        <w:rPr>
-          <w:rFonts w:ascii="Times New Roman" w:eastAsia="Times New Roman" w:hAnsi="Times New Roman" w:cs="Times New Roman"/>
-          <w:lang w:val="en-US"/>
-        </w:rPr>
-        <w:t>xUnit</w:t>
-      </w:r>
-      <w:proofErr w:type="spellEnd"/>
-      <w:r>
-        <w:rPr>
-          <w:rFonts w:ascii="Times New Roman" w:eastAsia="Times New Roman" w:hAnsi="Times New Roman" w:cs="Times New Roman"/>
-          <w:lang w:val="en-US"/>
-        </w:rPr>
-        <w:t xml:space="preserve"> framework provides much better isolation of tests in comparison to </w:t>
-      </w:r>
-      <w:proofErr w:type="spellStart"/>
-      <w:r>
-        <w:rPr>
-          <w:rFonts w:ascii="Times New Roman" w:eastAsia="Times New Roman" w:hAnsi="Times New Roman" w:cs="Times New Roman"/>
-          <w:lang w:val="en-US"/>
-        </w:rPr>
-        <w:t>NUnit</w:t>
-      </w:r>
-      <w:proofErr w:type="spellEnd"/>
-      <w:r>
-        <w:rPr>
-          <w:rFonts w:ascii="Times New Roman" w:eastAsia="Times New Roman" w:hAnsi="Times New Roman" w:cs="Times New Roman"/>
-          <w:lang w:val="en-US"/>
-        </w:rPr>
-        <w:t xml:space="preserve"> and </w:t>
-      </w:r>
-      <w:proofErr w:type="spellStart"/>
-      <w:r>
-        <w:rPr>
-          <w:rFonts w:ascii="Times New Roman" w:eastAsia="Times New Roman" w:hAnsi="Times New Roman" w:cs="Times New Roman"/>
-          <w:lang w:val="en-US"/>
-        </w:rPr>
-        <w:t>MSTest</w:t>
-      </w:r>
-      <w:proofErr w:type="spellEnd"/>
-      <w:r>
-        <w:rPr>
-          <w:rFonts w:ascii="Times New Roman" w:eastAsia="Times New Roman" w:hAnsi="Times New Roman" w:cs="Times New Roman"/>
-          <w:lang w:val="en-US"/>
-        </w:rPr>
-        <w:t xml:space="preserve"> frameworks.</w:t>
+        <w:t xml:space="preserve"> xUnit framework provides much better isolation of tests in comparison to NUnit and MSTest frameworks.</w:t>
       </w:r>
       <w:r>
         <w:rPr>
@@ -5476,174 +5126,14 @@
           <w:rFonts w:ascii="Times New Roman" w:eastAsia="Times New Roman" w:hAnsi="Times New Roman" w:cs="Times New Roman"/>
           <w:lang w:val="en-US"/>
         </w:rPr>
-        <w:t xml:space="preserve"> </w:t>
-      </w:r>
-      <w:proofErr w:type="spellStart"/>
+        <w:t xml:space="preserve"> xUnit framework is more extensible since it makes use of [Fact] and [Theory] attributes. Many attributes that were present in NUnit framework e.g. [TestFixture], [TestFixtureSetup], [TestFixtureTearDown] [ClassCleanup], [ClassInitialize], [TestCleanup], etc. are not included in the xUnit framework.</w:t>
+      </w:r>
       <w:r>
         <w:rPr>
           <w:rFonts w:ascii="Times New Roman" w:eastAsia="Times New Roman" w:hAnsi="Times New Roman" w:cs="Times New Roman"/>
           <w:lang w:val="en-US"/>
         </w:rPr>
-        <w:t>xUnit</w:t>
-      </w:r>
-      <w:proofErr w:type="spellEnd"/>
-      <w:r>
-        <w:rPr>
-          <w:rFonts w:ascii="Times New Roman" w:eastAsia="Times New Roman" w:hAnsi="Times New Roman" w:cs="Times New Roman"/>
-          <w:lang w:val="en-US"/>
-        </w:rPr>
-        <w:t xml:space="preserve"> framework is more extensible since it makes use of [Fact] and [Theory] attributes. Many attributes that were present in </w:t>
-      </w:r>
-      <w:proofErr w:type="spellStart"/>
-      <w:r>
-        <w:rPr>
-          <w:rFonts w:ascii="Times New Roman" w:eastAsia="Times New Roman" w:hAnsi="Times New Roman" w:cs="Times New Roman"/>
-          <w:lang w:val="en-US"/>
-        </w:rPr>
-        <w:t>NUnit</w:t>
-      </w:r>
-      <w:proofErr w:type="spellEnd"/>
-      <w:r>
-        <w:rPr>
-          <w:rFonts w:ascii="Times New Roman" w:eastAsia="Times New Roman" w:hAnsi="Times New Roman" w:cs="Times New Roman"/>
-          <w:lang w:val="en-US"/>
-        </w:rPr>
-        <w:t xml:space="preserve"> framework e.g. [</w:t>
-      </w:r>
-      <w:proofErr w:type="spellStart"/>
-      <w:r>
-        <w:rPr>
-          <w:rFonts w:ascii="Times New Roman" w:eastAsia="Times New Roman" w:hAnsi="Times New Roman" w:cs="Times New Roman"/>
-          <w:lang w:val="en-US"/>
-        </w:rPr>
-        <w:t>TestFixture</w:t>
-      </w:r>
-      <w:proofErr w:type="spellEnd"/>
-      <w:r>
-        <w:rPr>
-          <w:rFonts w:ascii="Times New Roman" w:eastAsia="Times New Roman" w:hAnsi="Times New Roman" w:cs="Times New Roman"/>
-          <w:lang w:val="en-US"/>
-        </w:rPr>
-        <w:t>], [</w:t>
-      </w:r>
-      <w:proofErr w:type="spellStart"/>
-      <w:r>
-        <w:rPr>
-          <w:rFonts w:ascii="Times New Roman" w:eastAsia="Times New Roman" w:hAnsi="Times New Roman" w:cs="Times New Roman"/>
-          <w:lang w:val="en-US"/>
-        </w:rPr>
-        <w:t>TestFixtureSetup</w:t>
-      </w:r>
-      <w:proofErr w:type="spellEnd"/>
-      <w:r>
-        <w:rPr>
-          <w:rFonts w:ascii="Times New Roman" w:eastAsia="Times New Roman" w:hAnsi="Times New Roman" w:cs="Times New Roman"/>
-          <w:lang w:val="en-US"/>
-        </w:rPr>
-        <w:t>], [</w:t>
-      </w:r>
-      <w:proofErr w:type="spellStart"/>
-      <w:r>
-        <w:rPr>
-          <w:rFonts w:ascii="Times New Roman" w:eastAsia="Times New Roman" w:hAnsi="Times New Roman" w:cs="Times New Roman"/>
-          <w:lang w:val="en-US"/>
-        </w:rPr>
-        <w:t>TestFixtureTearDown</w:t>
-      </w:r>
-      <w:proofErr w:type="spellEnd"/>
-      <w:r>
-        <w:rPr>
-          <w:rFonts w:ascii="Times New Roman" w:eastAsia="Times New Roman" w:hAnsi="Times New Roman" w:cs="Times New Roman"/>
-          <w:lang w:val="en-US"/>
-        </w:rPr>
-        <w:t>] [</w:t>
-      </w:r>
-      <w:proofErr w:type="spellStart"/>
-      <w:r>
-        <w:rPr>
-          <w:rFonts w:ascii="Times New Roman" w:eastAsia="Times New Roman" w:hAnsi="Times New Roman" w:cs="Times New Roman"/>
-          <w:lang w:val="en-US"/>
-        </w:rPr>
-        <w:t>ClassCleanup</w:t>
-      </w:r>
-      <w:proofErr w:type="spellEnd"/>
-      <w:r>
-        <w:rPr>
-          <w:rFonts w:ascii="Times New Roman" w:eastAsia="Times New Roman" w:hAnsi="Times New Roman" w:cs="Times New Roman"/>
-          <w:lang w:val="en-US"/>
-        </w:rPr>
-        <w:t>], [</w:t>
-      </w:r>
-      <w:proofErr w:type="spellStart"/>
-      <w:r>
-        <w:rPr>
-          <w:rFonts w:ascii="Times New Roman" w:eastAsia="Times New Roman" w:hAnsi="Times New Roman" w:cs="Times New Roman"/>
-          <w:lang w:val="en-US"/>
-        </w:rPr>
-        <w:t>ClassInitialize</w:t>
-      </w:r>
-      <w:proofErr w:type="spellEnd"/>
-      <w:r>
-        <w:rPr>
-          <w:rFonts w:ascii="Times New Roman" w:eastAsia="Times New Roman" w:hAnsi="Times New Roman" w:cs="Times New Roman"/>
-          <w:lang w:val="en-US"/>
-        </w:rPr>
-        <w:t>], [</w:t>
-      </w:r>
-      <w:proofErr w:type="spellStart"/>
-      <w:r>
-        <w:rPr>
-          <w:rFonts w:ascii="Times New Roman" w:eastAsia="Times New Roman" w:hAnsi="Times New Roman" w:cs="Times New Roman"/>
-          <w:lang w:val="en-US"/>
-        </w:rPr>
-        <w:t>TestCleanup</w:t>
-      </w:r>
-      <w:proofErr w:type="spellEnd"/>
-      <w:r>
-        <w:rPr>
-          <w:rFonts w:ascii="Times New Roman" w:eastAsia="Times New Roman" w:hAnsi="Times New Roman" w:cs="Times New Roman"/>
-          <w:lang w:val="en-US"/>
-        </w:rPr>
-        <w:t xml:space="preserve">], etc. are not included in the </w:t>
-      </w:r>
-      <w:proofErr w:type="spellStart"/>
-      <w:r>
-        <w:rPr>
-          <w:rFonts w:ascii="Times New Roman" w:eastAsia="Times New Roman" w:hAnsi="Times New Roman" w:cs="Times New Roman"/>
-          <w:lang w:val="en-US"/>
-        </w:rPr>
-        <w:t>xUnit</w:t>
-      </w:r>
-      <w:proofErr w:type="spellEnd"/>
-      <w:r>
-        <w:rPr>
-          <w:rFonts w:ascii="Times New Roman" w:eastAsia="Times New Roman" w:hAnsi="Times New Roman" w:cs="Times New Roman"/>
-          <w:lang w:val="en-US"/>
-        </w:rPr>
-        <w:t xml:space="preserve"> framework.</w:t>
-      </w:r>
-      <w:r>
-        <w:rPr>
-          <w:rFonts w:ascii="Times New Roman" w:eastAsia="Times New Roman" w:hAnsi="Times New Roman" w:cs="Times New Roman"/>
-          <w:lang w:val="en-US"/>
-        </w:rPr>
-        <w:t xml:space="preserve"> Separate setup and teardown are not needed: setup with the constructor and teardown with </w:t>
-      </w:r>
-      <w:proofErr w:type="spellStart"/>
-      <w:r>
-        <w:rPr>
-          <w:rFonts w:ascii="Times New Roman" w:eastAsia="Times New Roman" w:hAnsi="Times New Roman" w:cs="Times New Roman"/>
-          <w:lang w:val="en-US"/>
-        </w:rPr>
-        <w:t>idisposable</w:t>
-      </w:r>
-      <w:proofErr w:type="spellEnd"/>
-      <w:r>
-        <w:rPr>
-          <w:rFonts w:ascii="Times New Roman" w:eastAsia="Times New Roman" w:hAnsi="Times New Roman" w:cs="Times New Roman"/>
-          <w:lang w:val="en-US"/>
-        </w:rPr>
-        <w:t>.</w:t>
+        <w:t xml:space="preserve"> Separate setup and teardown are not needed: setup with the constructor and teardown with idisposable.</w:t>
       </w:r>
     </w:p>
     <w:p>
@@ -5681,110 +5171,21 @@
           <w:rFonts w:ascii="Times New Roman" w:eastAsia="Times New Roman" w:hAnsi="Times New Roman" w:cs="Times New Roman"/>
           <w:lang w:val="en-US"/>
         </w:rPr>
-        <w:t xml:space="preserve">: </w:t>
-      </w:r>
-      <w:proofErr w:type="spellStart"/>
+        <w:t>: xUnit framework makes use of Assert.</w:t>
+      </w:r>
       <w:r>
         <w:rPr>
           <w:rFonts w:ascii="Times New Roman" w:eastAsia="Times New Roman" w:hAnsi="Times New Roman" w:cs="Times New Roman"/>
           <w:lang w:val="en-US"/>
         </w:rPr>
-        <w:t>xUnit</w:t>
-      </w:r>
-      <w:proofErr w:type="spellEnd"/>
+        <w:t xml:space="preserve"> </w:t>
+      </w:r>
       <w:r>
         <w:rPr>
           <w:rFonts w:ascii="Times New Roman" w:eastAsia="Times New Roman" w:hAnsi="Times New Roman" w:cs="Times New Roman"/>
           <w:lang w:val="en-US"/>
         </w:rPr>
-        <w:t xml:space="preserve"> framework makes use of Assert.</w:t>
-      </w:r>
-      <w:r>
-        <w:rPr>
-          <w:rFonts w:ascii="Times New Roman" w:eastAsia="Times New Roman" w:hAnsi="Times New Roman" w:cs="Times New Roman"/>
-          <w:lang w:val="en-US"/>
-        </w:rPr>
-        <w:t xml:space="preserve"> </w:t>
-      </w:r>
-      <w:r>
-        <w:rPr>
-          <w:rFonts w:ascii="Times New Roman" w:eastAsia="Times New Roman" w:hAnsi="Times New Roman" w:cs="Times New Roman"/>
-          <w:lang w:val="en-US"/>
-        </w:rPr>
-        <w:t>Throws instead of [</w:t>
-      </w:r>
-      <w:proofErr w:type="spellStart"/>
-      <w:r>
-        <w:rPr>
-          <w:rFonts w:ascii="Times New Roman" w:eastAsia="Times New Roman" w:hAnsi="Times New Roman" w:cs="Times New Roman"/>
-          <w:lang w:val="en-US"/>
-        </w:rPr>
-        <w:t>ExpectedException</w:t>
-      </w:r>
-      <w:proofErr w:type="spellEnd"/>
-      <w:r>
-        <w:rPr>
-          <w:rFonts w:ascii="Times New Roman" w:eastAsia="Times New Roman" w:hAnsi="Times New Roman" w:cs="Times New Roman"/>
-          <w:lang w:val="en-US"/>
-        </w:rPr>
-        <w:t xml:space="preserve">] which is used in </w:t>
-      </w:r>
-      <w:proofErr w:type="spellStart"/>
-      <w:r>
-        <w:rPr>
-          <w:rFonts w:ascii="Times New Roman" w:eastAsia="Times New Roman" w:hAnsi="Times New Roman" w:cs="Times New Roman"/>
-          <w:lang w:val="en-US"/>
-        </w:rPr>
-        <w:t>NUnit</w:t>
-      </w:r>
-      <w:proofErr w:type="spellEnd"/>
-      <w:r>
-        <w:rPr>
-          <w:rFonts w:ascii="Times New Roman" w:eastAsia="Times New Roman" w:hAnsi="Times New Roman" w:cs="Times New Roman"/>
-          <w:lang w:val="en-US"/>
-        </w:rPr>
-        <w:t xml:space="preserve"> and </w:t>
-      </w:r>
-      <w:proofErr w:type="spellStart"/>
-      <w:r>
-        <w:rPr>
-          <w:rFonts w:ascii="Times New Roman" w:eastAsia="Times New Roman" w:hAnsi="Times New Roman" w:cs="Times New Roman"/>
-          <w:lang w:val="en-US"/>
-        </w:rPr>
-        <w:t>MSTest</w:t>
-      </w:r>
-      <w:proofErr w:type="spellEnd"/>
-      <w:r>
-        <w:rPr>
-          <w:rFonts w:ascii="Times New Roman" w:eastAsia="Times New Roman" w:hAnsi="Times New Roman" w:cs="Times New Roman"/>
-          <w:lang w:val="en-US"/>
-        </w:rPr>
-        <w:t xml:space="preserve">. On the other hand, </w:t>
-      </w:r>
-      <w:proofErr w:type="spellStart"/>
-      <w:proofErr w:type="gramStart"/>
-      <w:r>
-        <w:rPr>
-          <w:rFonts w:ascii="Times New Roman" w:eastAsia="Times New Roman" w:hAnsi="Times New Roman" w:cs="Times New Roman"/>
-          <w:lang w:val="en-US"/>
-        </w:rPr>
-        <w:t>Assert</w:t>
-      </w:r>
-      <w:proofErr w:type="gramEnd"/>
-      <w:r>
-        <w:rPr>
-          <w:rFonts w:ascii="Times New Roman" w:eastAsia="Times New Roman" w:hAnsi="Times New Roman" w:cs="Times New Roman"/>
-          <w:lang w:val="en-US"/>
-        </w:rPr>
-        <w:t>.Throws</w:t>
-      </w:r>
-      <w:proofErr w:type="spellEnd"/>
-      <w:r>
-        <w:rPr>
-          <w:rFonts w:ascii="Times New Roman" w:eastAsia="Times New Roman" w:hAnsi="Times New Roman" w:cs="Times New Roman"/>
-          <w:lang w:val="en-US"/>
-        </w:rPr>
-        <w:t xml:space="preserve"> raises assert even if the exception is generic. This ensures that assert is raised even after the exception is raised.</w:t>
+        <w:t>Throws instead of [ExpectedException] which is used in NUnit and MSTest. On the other hand, Assert.Throws raises assert even if the exception is generic. This ensures that assert is raised even after the exception is raised.</w:t>
       </w:r>
     </w:p>
     <w:p>
@@ -5847,43 +5248,21 @@
         <w:rPr>
           <w:lang w:val="en-US"/>
         </w:rPr>
-        <w:t xml:space="preserve"> of </w:t>
-      </w:r>
-      <w:proofErr w:type="spellStart"/>
-      <w:r>
-        <w:rPr>
-          <w:lang w:val="en-US"/>
-        </w:rPr>
-        <w:t>xUnit</w:t>
+        <w:t xml:space="preserve"> of xUnit</w:t>
       </w:r>
       <w:bookmarkEnd w:id="14"/>
-      <w:proofErr w:type="spellEnd"/>
-    </w:p>
-    <w:p>
-      <w:pPr>
-        <w:rPr>
-          <w:lang w:val="en-US"/>
-        </w:rPr>
-      </w:pPr>
-      <w:r>
-        <w:rPr>
-          <w:lang w:val="en-US"/>
-        </w:rPr>
-        <w:t xml:space="preserve">The </w:t>
-      </w:r>
-      <w:proofErr w:type="spellStart"/>
-      <w:r>
-        <w:rPr>
-          <w:lang w:val="en-US"/>
-        </w:rPr>
-        <w:t>xUnit</w:t>
-      </w:r>
-      <w:proofErr w:type="spellEnd"/>
-      <w:r>
-        <w:rPr>
-          <w:lang w:val="en-US"/>
-        </w:rPr>
-        <w:t xml:space="preserve"> framework could be installed </w:t>
+    </w:p>
+    <w:p>
+      <w:pPr>
+        <w:rPr>
+          <w:lang w:val="en-US"/>
+        </w:rPr>
+      </w:pPr>
+      <w:r>
+        <w:rPr>
+          <w:lang w:val="en-US"/>
+        </w:rPr>
+        <w:t xml:space="preserve">The xUnit framework could be installed </w:t>
       </w:r>
       <w:r>
         <w:rPr>
@@ -5930,8 +5309,6 @@
           <w:numId w:val="6"/>
         </w:numPr>
       </w:pPr>
-      <w:proofErr w:type="spellStart"/>
-      <w:proofErr w:type="gramStart"/>
       <w:r>
         <w:rPr>
           <w:b/>
@@ -5946,21 +5323,11 @@
         </w:rPr>
         <w:t>unit</w:t>
       </w:r>
-      <w:proofErr w:type="spellEnd"/>
-      <w:proofErr w:type="gramEnd"/>
       <w:r>
         <w:t xml:space="preserve"> </w:t>
       </w:r>
       <w:r>
-        <w:t>(</w:t>
-      </w:r>
-      <w:proofErr w:type="spellStart"/>
-      <w:r>
-        <w:t>latest</w:t>
-      </w:r>
-      <w:proofErr w:type="spellEnd"/>
-      <w:r>
-        <w:t xml:space="preserve"> version </w:t>
+        <w:t xml:space="preserve">(latest version </w:t>
       </w:r>
       <w:r>
         <w:t>2.4.1</w:t>
@@ -5980,6 +5347,7 @@
         <w:rPr>
           <w:rStyle w:val="Hyperlink"/>
         </w:rPr>
+        <w:lastRenderedPageBreak/>
         <w:t>https://www.nuget.org/packages/xunit</w:t>
       </w:r>
     </w:p>
@@ -5994,8 +5362,6 @@
           <w:lang w:val="en-US"/>
         </w:rPr>
       </w:pPr>
-      <w:proofErr w:type="spellStart"/>
-      <w:proofErr w:type="gramStart"/>
       <w:r>
         <w:rPr>
           <w:b/>
@@ -6010,18 +5376,8 @@
           <w:bCs/>
           <w:lang w:val="en-US"/>
         </w:rPr>
-        <w:t>unit.runner</w:t>
-      </w:r>
-      <w:proofErr w:type="gramEnd"/>
-      <w:r>
-        <w:rPr>
-          <w:b/>
-          <w:bCs/>
-          <w:lang w:val="en-US"/>
-        </w:rPr>
-        <w:t>.visualstudio</w:t>
-      </w:r>
-      <w:proofErr w:type="spellEnd"/>
+        <w:t>unit.runner.visualstudio</w:t>
+      </w:r>
       <w:r>
         <w:rPr>
           <w:lang w:val="en-US"/>
@@ -6282,7 +5638,6 @@
         <w:rPr>
           <w:lang w:val="en-US"/>
         </w:rPr>
-        <w:lastRenderedPageBreak/>
         <w:t>3.4.3</w:t>
       </w:r>
       <w:r>
@@ -6521,6 +5876,7 @@
         <w:rPr>
           <w:lang w:val="en-US"/>
         </w:rPr>
+        <w:lastRenderedPageBreak/>
         <w:t xml:space="preserve">If </w:t>
       </w:r>
       <w:r>
@@ -6565,15 +5921,12 @@
         </w:rPr>
         <w:t>[</w:t>
       </w:r>
-      <w:proofErr w:type="spellStart"/>
       <w:r>
         <w:rPr>
           <w:lang w:val="en-US"/>
         </w:rPr>
         <w:t>ProjectBeingTested</w:t>
       </w:r>
-      <w:proofErr w:type="spellEnd"/>
-      <w:proofErr w:type="gramStart"/>
       <w:r>
         <w:rPr>
           <w:lang w:val="en-US"/>
@@ -6584,14 +5937,7 @@
         <w:rPr>
           <w:lang w:val="en-US"/>
         </w:rPr>
-        <w:t>.Tests</w:t>
-      </w:r>
-      <w:proofErr w:type="gramEnd"/>
-      <w:r>
-        <w:rPr>
-          <w:lang w:val="en-US"/>
-        </w:rPr>
-        <w:t xml:space="preserve">. </w:t>
+        <w:t xml:space="preserve">.Tests. </w:t>
       </w:r>
       <w:r>
         <w:rPr>
@@ -6621,43 +5967,13 @@
         <w:rPr>
           <w:lang w:val="en-US"/>
         </w:rPr>
-        <w:t>[</w:t>
-      </w:r>
-      <w:proofErr w:type="spellStart"/>
-      <w:r>
-        <w:rPr>
-          <w:lang w:val="en-US"/>
-        </w:rPr>
-        <w:t>ProjectBeingTested</w:t>
-      </w:r>
-      <w:proofErr w:type="spellEnd"/>
-      <w:proofErr w:type="gramStart"/>
-      <w:r>
-        <w:rPr>
-          <w:lang w:val="en-US"/>
-        </w:rPr>
-        <w:t>]</w:t>
-      </w:r>
-      <w:r>
-        <w:rPr>
-          <w:lang w:val="en-US"/>
-        </w:rPr>
-        <w:t>.</w:t>
-      </w:r>
-      <w:proofErr w:type="spellStart"/>
-      <w:r>
-        <w:rPr>
-          <w:lang w:val="en-US"/>
-        </w:rPr>
-        <w:t>UnitTests</w:t>
-      </w:r>
-      <w:proofErr w:type="spellEnd"/>
-      <w:proofErr w:type="gramEnd"/>
-      <w:r>
-        <w:rPr>
-          <w:lang w:val="en-US"/>
-        </w:rPr>
-        <w:t>”.</w:t>
+        <w:t>[ProjectBeingTested]</w:t>
+      </w:r>
+      <w:r>
+        <w:rPr>
+          <w:lang w:val="en-US"/>
+        </w:rPr>
+        <w:t>.UnitTests”.</w:t>
       </w:r>
     </w:p>
     <w:p>
@@ -6735,82 +6051,62 @@
         <w:rPr>
           <w:lang w:val="en-US"/>
         </w:rPr>
-        <w:t>prefix </w:t>
-      </w:r>
-      <w:proofErr w:type="gramStart"/>
-      <w:r>
-        <w:rPr>
-          <w:lang w:val="en-US"/>
-        </w:rPr>
-        <w:t>“.</w:t>
-      </w:r>
-      <w:proofErr w:type="spellStart"/>
+        <w:t>prefix “.</w:t>
+      </w:r>
+      <w:r>
+        <w:rPr>
+          <w:lang w:val="en-US"/>
+        </w:rPr>
+        <w:t>IntegrationTests”</w:t>
+      </w:r>
+      <w:r>
+        <w:rPr>
+          <w:lang w:val="en-US"/>
+        </w:rPr>
+        <w:t xml:space="preserve"> sho</w:t>
+      </w:r>
+      <w:r>
+        <w:rPr>
+          <w:lang w:val="en-US"/>
+        </w:rPr>
+        <w:t>uld be added</w:t>
+      </w:r>
+      <w:r>
+        <w:rPr>
+          <w:lang w:val="en-US"/>
+        </w:rPr>
+        <w:t xml:space="preserve">, like </w:t>
+      </w:r>
+      <w:r>
+        <w:rPr>
+          <w:lang w:val="en-US"/>
+        </w:rPr>
+        <w:t>[</w:t>
+      </w:r>
+      <w:r>
+        <w:rPr>
+          <w:lang w:val="en-US"/>
+        </w:rPr>
+        <w:t>ProjectBeingTested</w:t>
+      </w:r>
+      <w:r>
+        <w:rPr>
+          <w:lang w:val="en-US"/>
+        </w:rPr>
+        <w:t>]</w:t>
+      </w:r>
+      <w:r>
+        <w:rPr>
+          <w:lang w:val="en-US"/>
+        </w:rPr>
+        <w:t>.</w:t>
+      </w:r>
       <w:r>
         <w:rPr>
           <w:lang w:val="en-US"/>
         </w:rPr>
         <w:t>IntegrationTests</w:t>
       </w:r>
-      <w:proofErr w:type="spellEnd"/>
-      <w:proofErr w:type="gramEnd"/>
-      <w:r>
-        <w:rPr>
-          <w:lang w:val="en-US"/>
-        </w:rPr>
-        <w:t>”</w:t>
-      </w:r>
-      <w:r>
-        <w:rPr>
-          <w:lang w:val="en-US"/>
-        </w:rPr>
-        <w:t xml:space="preserve"> sho</w:t>
-      </w:r>
-      <w:r>
-        <w:rPr>
-          <w:lang w:val="en-US"/>
-        </w:rPr>
-        <w:t>uld be added</w:t>
-      </w:r>
-      <w:r>
-        <w:rPr>
-          <w:lang w:val="en-US"/>
-        </w:rPr>
-        <w:t xml:space="preserve">, like </w:t>
-      </w:r>
-      <w:r>
-        <w:rPr>
-          <w:lang w:val="en-US"/>
-        </w:rPr>
-        <w:t>[</w:t>
-      </w:r>
-      <w:proofErr w:type="spellStart"/>
-      <w:r>
-        <w:rPr>
-          <w:lang w:val="en-US"/>
-        </w:rPr>
-        <w:t>ProjectBeingTested</w:t>
-      </w:r>
-      <w:proofErr w:type="spellEnd"/>
-      <w:r>
-        <w:rPr>
-          <w:lang w:val="en-US"/>
-        </w:rPr>
-        <w:t>]</w:t>
-      </w:r>
-      <w:r>
-        <w:rPr>
-          <w:lang w:val="en-US"/>
-        </w:rPr>
-        <w:t>.</w:t>
-      </w:r>
-      <w:proofErr w:type="spellStart"/>
-      <w:r>
-        <w:rPr>
-          <w:lang w:val="en-US"/>
-        </w:rPr>
-        <w:t>IntegrationTests</w:t>
-      </w:r>
-      <w:proofErr w:type="spellEnd"/>
       <w:r>
         <w:rPr>
           <w:lang w:val="en-US"/>
@@ -6855,29 +6151,7 @@
         <w:rPr>
           <w:lang w:val="en-US"/>
         </w:rPr>
-        <w:t>similar to above, add </w:t>
-      </w:r>
-      <w:proofErr w:type="gramStart"/>
-      <w:r>
-        <w:rPr>
-          <w:lang w:val="en-US"/>
-        </w:rPr>
-        <w:t>“.</w:t>
-      </w:r>
-      <w:proofErr w:type="spellStart"/>
-      <w:r>
-        <w:rPr>
-          <w:lang w:val="en-US"/>
-        </w:rPr>
-        <w:t>UITests</w:t>
-      </w:r>
-      <w:proofErr w:type="spellEnd"/>
-      <w:proofErr w:type="gramEnd"/>
-      <w:r>
-        <w:rPr>
-          <w:lang w:val="en-US"/>
-        </w:rPr>
-        <w:t>”</w:t>
+        <w:t>similar to above, add “.UITests”</w:t>
       </w:r>
       <w:r>
         <w:rPr>
@@ -6891,14 +6165,12 @@
         </w:rPr>
         <w:t>[</w:t>
       </w:r>
-      <w:proofErr w:type="spellStart"/>
       <w:r>
         <w:rPr>
           <w:lang w:val="en-US"/>
         </w:rPr>
         <w:t>ProjectBeingTested</w:t>
       </w:r>
-      <w:proofErr w:type="spellEnd"/>
       <w:r>
         <w:rPr>
           <w:lang w:val="en-US"/>
@@ -6911,19 +6183,11 @@
         </w:rPr>
         <w:t>.</w:t>
       </w:r>
-      <w:proofErr w:type="spellStart"/>
-      <w:r>
-        <w:rPr>
-          <w:lang w:val="en-US"/>
-        </w:rPr>
-        <w:t>UITests</w:t>
-      </w:r>
-      <w:proofErr w:type="spellEnd"/>
-      <w:r>
-        <w:rPr>
-          <w:lang w:val="en-US"/>
-        </w:rPr>
-        <w:t>.</w:t>
+      <w:r>
+        <w:rPr>
+          <w:lang w:val="en-US"/>
+        </w:rPr>
+        <w:t>UITests.</w:t>
       </w:r>
     </w:p>
     <w:p>
@@ -7018,29 +6282,7 @@
         <w:rPr>
           <w:lang w:val="en-US"/>
         </w:rPr>
-        <w:t>“</w:t>
-      </w:r>
-      <w:proofErr w:type="spellStart"/>
-      <w:proofErr w:type="gramStart"/>
-      <w:r>
-        <w:rPr>
-          <w:lang w:val="en-US"/>
-        </w:rPr>
-        <w:t>OrderTests</w:t>
-      </w:r>
-      <w:proofErr w:type="spellEnd"/>
-      <w:r>
-        <w:rPr>
-          <w:lang w:val="en-US"/>
-        </w:rPr>
-        <w:t>“</w:t>
-      </w:r>
-      <w:proofErr w:type="gramEnd"/>
-      <w:r>
-        <w:rPr>
-          <w:lang w:val="en-US"/>
-        </w:rPr>
-        <w:t>.</w:t>
+        <w:t>“OrderTests“.</w:t>
       </w:r>
     </w:p>
     <w:p>
@@ -7053,7 +6295,6 @@
         <w:rPr>
           <w:noProof/>
         </w:rPr>
-        <w:lastRenderedPageBreak/>
         <w:drawing>
           <wp:inline distT="0" distB="0" distL="0" distR="0" wp14:anchorId="089E2A00" wp14:editId="36BDFDDE">
             <wp:extent cx="4610100" cy="5877979"/>
@@ -7159,6 +6400,7 @@
         <w:rPr>
           <w:lang w:val="en-US"/>
         </w:rPr>
+        <w:lastRenderedPageBreak/>
         <w:t>Express a specific requirement.</w:t>
       </w:r>
     </w:p>
@@ -7325,7 +6567,6 @@
         <w:rPr>
           <w:lang w:val="en-US"/>
         </w:rPr>
-        <w:lastRenderedPageBreak/>
         <w:t>There are some p</w:t>
       </w:r>
       <w:r>
@@ -7438,7 +6679,6 @@
         </w:rPr>
         <w:t>[</w:t>
       </w:r>
-      <w:proofErr w:type="spellStart"/>
       <w:r>
         <w:rPr>
           <w:b/>
@@ -7455,7 +6695,6 @@
         </w:rPr>
         <w:t>Behavior</w:t>
       </w:r>
-      <w:proofErr w:type="spellEnd"/>
       <w:r>
         <w:rPr>
           <w:b/>
@@ -7484,14 +6723,12 @@
         </w:rPr>
         <w:t>“</w:t>
       </w:r>
-      <w:proofErr w:type="spellStart"/>
       <w:r>
         <w:rPr>
           <w:lang w:val="en-US"/>
         </w:rPr>
         <w:t>MethodUnderTest</w:t>
       </w:r>
-      <w:proofErr w:type="spellEnd"/>
       <w:r>
         <w:rPr>
           <w:lang w:val="en-US"/>
@@ -7546,7 +6783,6 @@
         </w:rPr>
         <w:t>“</w:t>
       </w:r>
-      <w:proofErr w:type="spellStart"/>
       <w:r>
         <w:rPr>
           <w:lang w:val="en-US"/>
@@ -7559,7 +6795,6 @@
         </w:rPr>
         <w:t>Behavior</w:t>
       </w:r>
-      <w:proofErr w:type="spellEnd"/>
       <w:r>
         <w:rPr>
           <w:lang w:val="en-US"/>
@@ -7662,21 +6897,7 @@
               <w:rPr>
                 <w:lang w:val="en-US"/>
               </w:rPr>
-              <w:t>“</w:t>
-            </w:r>
-            <w:proofErr w:type="spellStart"/>
-            <w:r>
-              <w:rPr>
-                <w:lang w:val="en-US"/>
-              </w:rPr>
-              <w:t>WithdrawMoney_InvalidAccount_ExceptionThrown</w:t>
-            </w:r>
-            <w:proofErr w:type="spellEnd"/>
-            <w:r>
-              <w:rPr>
-                <w:lang w:val="en-US"/>
-              </w:rPr>
-              <w:t>”</w:t>
+              <w:t>“WithdrawMoney_InvalidAccount_ExceptionThrown”</w:t>
             </w:r>
           </w:p>
         </w:tc>
@@ -7696,16 +6917,8 @@
               <w:rPr>
                 <w:lang w:val="en-US"/>
               </w:rPr>
-              <w:t>“</w:t>
-            </w:r>
-            <w:proofErr w:type="spellStart"/>
-            <w:r>
-              <w:rPr>
-                <w:lang w:val="en-US"/>
-              </w:rPr>
-              <w:t>AdmitStudent_MissingMandatoryFields_FailToAdmit</w:t>
-            </w:r>
-            <w:proofErr w:type="spellEnd"/>
+              <w:t>“AdmitStudent_MissingMandatoryFields_FailToAdmit</w:t>
+            </w:r>
             <w:r>
               <w:rPr>
                 <w:lang w:val="en-US"/>
@@ -7759,7 +6972,6 @@
         </w:rPr>
         <w:t>]</w:t>
       </w:r>
-      <w:proofErr w:type="gramStart"/>
       <w:r>
         <w:rPr>
           <w:b/>
@@ -7776,7 +6988,6 @@
         </w:rPr>
         <w:t>[</w:t>
       </w:r>
-      <w:proofErr w:type="gramEnd"/>
       <w:r>
         <w:rPr>
           <w:b/>
@@ -7785,7 +6996,6 @@
         </w:rPr>
         <w:t xml:space="preserve"> </w:t>
       </w:r>
-      <w:proofErr w:type="spellStart"/>
       <w:r>
         <w:rPr>
           <w:b/>
@@ -7802,7 +7012,6 @@
         </w:rPr>
         <w:t>Result</w:t>
       </w:r>
-      <w:proofErr w:type="spellEnd"/>
       <w:r>
         <w:rPr>
           <w:b/>
@@ -7923,21 +7132,7 @@
         <w:rPr>
           <w:lang w:val="en-US"/>
         </w:rPr>
-        <w:t xml:space="preserve">it becomes difficult to comprehend at a later stage. Following </w:t>
-      </w:r>
-      <w:proofErr w:type="gramStart"/>
-      <w:r>
-        <w:rPr>
-          <w:lang w:val="en-US"/>
-        </w:rPr>
-        <w:t>is</w:t>
-      </w:r>
-      <w:proofErr w:type="gramEnd"/>
-      <w:r>
-        <w:rPr>
-          <w:lang w:val="en-US"/>
-        </w:rPr>
-        <w:t xml:space="preserve"> how tests in first example would read like if named using this technique:</w:t>
+        <w:t>it becomes difficult to comprehend at a later stage. Following is how tests in first example would read like if named using this technique:</w:t>
       </w:r>
     </w:p>
     <w:p>
@@ -8001,14 +7196,12 @@
               </w:rPr>
               <w:t>“</w:t>
             </w:r>
-            <w:proofErr w:type="spellStart"/>
             <w:r>
               <w:rPr>
                 <w:lang w:val="en-US"/>
               </w:rPr>
               <w:t>WithdrawMoney_ThrowsException_IfAccountIsInvalid</w:t>
             </w:r>
-            <w:proofErr w:type="spellEnd"/>
             <w:r>
               <w:rPr>
                 <w:lang w:val="en-US"/>
@@ -8035,14 +7228,12 @@
               </w:rPr>
               <w:t>“</w:t>
             </w:r>
-            <w:proofErr w:type="spellStart"/>
             <w:r>
               <w:rPr>
                 <w:lang w:val="en-US"/>
               </w:rPr>
               <w:t>AdmitStudent_FailToAdmit_IfMandatoryFieldsAreMissing</w:t>
             </w:r>
-            <w:proofErr w:type="spellEnd"/>
             <w:r>
               <w:rPr>
                 <w:lang w:val="en-US"/>
@@ -8088,7 +7279,6 @@
         </w:rPr>
         <w:t>est</w:t>
       </w:r>
-      <w:proofErr w:type="gramStart"/>
       <w:r>
         <w:rPr>
           <w:b/>
@@ -8105,7 +7295,6 @@
         </w:rPr>
         <w:t>[</w:t>
       </w:r>
-      <w:proofErr w:type="gramEnd"/>
       <w:r>
         <w:rPr>
           <w:b/>
@@ -8132,21 +7321,7 @@
         <w:rPr>
           <w:lang w:val="en-US"/>
         </w:rPr>
-        <w:t xml:space="preserve">This one makes it easy to read the test as the feature to be tested is written as part of test name. Although, there are arguments that the “test” prefix is redundant. However, some sections of developer love to use this technique. Following </w:t>
-      </w:r>
-      <w:proofErr w:type="gramStart"/>
-      <w:r>
-        <w:rPr>
-          <w:lang w:val="en-US"/>
-        </w:rPr>
-        <w:t>is</w:t>
-      </w:r>
-      <w:proofErr w:type="gramEnd"/>
-      <w:r>
-        <w:rPr>
-          <w:lang w:val="en-US"/>
-        </w:rPr>
-        <w:t xml:space="preserve"> how the above tests would read like if named using this technique:</w:t>
+        <w:t>This one makes it easy to read the test as the feature to be tested is written as part of test name. Although, there are arguments that the “test” prefix is redundant. However, some sections of developer love to use this technique. Following is how the above tests would read like if named using this technique:</w:t>
       </w:r>
     </w:p>
     <w:p>
@@ -8232,34 +7407,26 @@
               <w:rPr>
                 <w:lang w:val="en-US"/>
               </w:rPr>
-              <w:t>“</w:t>
-            </w:r>
-            <w:proofErr w:type="spellStart"/>
+              <w:t>“T</w:t>
+            </w:r>
             <w:r>
               <w:rPr>
                 <w:lang w:val="en-US"/>
               </w:rPr>
-              <w:t>T</w:t>
+              <w:t>est</w:t>
             </w:r>
             <w:r>
               <w:rPr>
                 <w:lang w:val="en-US"/>
               </w:rPr>
-              <w:t>est</w:t>
+              <w:t>_</w:t>
             </w:r>
             <w:r>
               <w:rPr>
                 <w:lang w:val="en-US"/>
               </w:rPr>
-              <w:t>_</w:t>
-            </w:r>
-            <w:r>
-              <w:rPr>
-                <w:lang w:val="en-US"/>
-              </w:rPr>
               <w:t>FailToWithdrawMoneyIfAccountIsInvalid</w:t>
             </w:r>
-            <w:proofErr w:type="spellEnd"/>
             <w:r>
               <w:rPr>
                 <w:lang w:val="en-US"/>
@@ -8284,34 +7451,26 @@
               <w:rPr>
                 <w:lang w:val="en-US"/>
               </w:rPr>
-              <w:t>“</w:t>
-            </w:r>
-            <w:proofErr w:type="spellStart"/>
+              <w:t>“T</w:t>
+            </w:r>
             <w:r>
               <w:rPr>
                 <w:lang w:val="en-US"/>
               </w:rPr>
-              <w:t>T</w:t>
+              <w:t>est</w:t>
             </w:r>
             <w:r>
               <w:rPr>
                 <w:lang w:val="en-US"/>
               </w:rPr>
-              <w:t>est</w:t>
+              <w:t>_</w:t>
             </w:r>
             <w:r>
               <w:rPr>
                 <w:lang w:val="en-US"/>
               </w:rPr>
-              <w:t>_</w:t>
-            </w:r>
-            <w:r>
-              <w:rPr>
-                <w:lang w:val="en-US"/>
-              </w:rPr>
               <w:t>StudentIsNotAdmittedIfMandatoryFieldsAreMissing</w:t>
             </w:r>
-            <w:proofErr w:type="spellEnd"/>
             <w:r>
               <w:rPr>
                 <w:lang w:val="en-US"/>
@@ -8409,6 +7568,7 @@
         <w:rPr>
           <w:lang w:val="en-US"/>
         </w:rPr>
+        <w:lastRenderedPageBreak/>
         <w:t>For example:</w:t>
       </w:r>
     </w:p>
@@ -8471,14 +7631,12 @@
               </w:rPr>
               <w:t>“</w:t>
             </w:r>
-            <w:proofErr w:type="spellStart"/>
             <w:r>
               <w:rPr>
                 <w:lang w:val="en-US"/>
               </w:rPr>
               <w:t>FailToWithdrawMoneyIfAccountIsInvalid</w:t>
             </w:r>
-            <w:proofErr w:type="spellEnd"/>
             <w:r>
               <w:rPr>
                 <w:lang w:val="en-US"/>
@@ -8505,14 +7663,12 @@
               </w:rPr>
               <w:t>“</w:t>
             </w:r>
-            <w:proofErr w:type="spellStart"/>
             <w:r>
               <w:rPr>
                 <w:lang w:val="en-US"/>
               </w:rPr>
               <w:t>StudentIsNotAdmittedIfMandatoryFieldsAreMissing</w:t>
             </w:r>
-            <w:proofErr w:type="spellEnd"/>
             <w:r>
               <w:rPr>
                 <w:lang w:val="en-US"/>
@@ -8558,7 +7714,6 @@
         </w:rPr>
         <w:t>[</w:t>
       </w:r>
-      <w:proofErr w:type="spellStart"/>
       <w:r>
         <w:rPr>
           <w:b/>
@@ -8567,7 +7722,6 @@
         </w:rPr>
         <w:t>ExpectedBehavior</w:t>
       </w:r>
-      <w:proofErr w:type="spellEnd"/>
       <w:r>
         <w:rPr>
           <w:b/>
@@ -8714,14 +7868,12 @@
               </w:rPr>
               <w:t>“</w:t>
             </w:r>
-            <w:proofErr w:type="spellStart"/>
             <w:r>
               <w:rPr>
                 <w:lang w:val="en-US"/>
               </w:rPr>
               <w:t>Should_FailToWithdrawMoney_ForInvalidAccount</w:t>
             </w:r>
-            <w:proofErr w:type="spellEnd"/>
             <w:r>
               <w:rPr>
                 <w:lang w:val="en-US"/>
@@ -8748,14 +7900,12 @@
               </w:rPr>
               <w:t>“</w:t>
             </w:r>
-            <w:proofErr w:type="spellStart"/>
             <w:r>
               <w:rPr>
                 <w:lang w:val="en-US"/>
               </w:rPr>
               <w:t>Should_FailToAdmit_IfMandatoryFieldsAreMissing</w:t>
             </w:r>
-            <w:proofErr w:type="spellEnd"/>
             <w:r>
               <w:rPr>
                 <w:lang w:val="en-US"/>
@@ -8791,16 +7941,15 @@
           <w:bCs/>
           <w:lang w:val="en-US"/>
         </w:rPr>
-        <w:t>When</w:t>
-      </w:r>
-      <w:proofErr w:type="gramStart"/>
+        <w:t>When_</w:t>
+      </w:r>
       <w:r>
         <w:rPr>
           <w:b/>
           <w:bCs/>
           <w:lang w:val="en-US"/>
         </w:rPr>
-        <w:t>_</w:t>
+        <w:t>[</w:t>
       </w:r>
       <w:r>
         <w:rPr>
@@ -8808,16 +7957,15 @@
           <w:bCs/>
           <w:lang w:val="en-US"/>
         </w:rPr>
-        <w:t>[</w:t>
-      </w:r>
-      <w:proofErr w:type="gramEnd"/>
+        <w:t xml:space="preserve"> </w:t>
+      </w:r>
       <w:r>
         <w:rPr>
           <w:b/>
           <w:bCs/>
           <w:lang w:val="en-US"/>
         </w:rPr>
-        <w:t xml:space="preserve"> </w:t>
+        <w:t>Scenario</w:t>
       </w:r>
       <w:r>
         <w:rPr>
@@ -8825,7 +7973,7 @@
           <w:bCs/>
           <w:lang w:val="en-US"/>
         </w:rPr>
-        <w:t>Scenario</w:t>
+        <w:t>]</w:t>
       </w:r>
       <w:r>
         <w:rPr>
@@ -8833,7 +7981,7 @@
           <w:bCs/>
           <w:lang w:val="en-US"/>
         </w:rPr>
-        <w:t>]</w:t>
+        <w:t>_Expect_</w:t>
       </w:r>
       <w:r>
         <w:rPr>
@@ -8841,7 +7989,7 @@
           <w:bCs/>
           <w:lang w:val="en-US"/>
         </w:rPr>
-        <w:t>_Expect_</w:t>
+        <w:t>[</w:t>
       </w:r>
       <w:r>
         <w:rPr>
@@ -8849,18 +7997,8 @@
           <w:bCs/>
           <w:lang w:val="en-US"/>
         </w:rPr>
-        <w:t>[</w:t>
-      </w:r>
-      <w:proofErr w:type="spellStart"/>
-      <w:r>
-        <w:rPr>
-          <w:b/>
-          <w:bCs/>
-          <w:lang w:val="en-US"/>
-        </w:rPr>
         <w:t>ExpectedBehavior</w:t>
       </w:r>
-      <w:proofErr w:type="spellEnd"/>
       <w:r>
         <w:rPr>
           <w:b/>
@@ -8961,14 +8099,12 @@
               </w:rPr>
               <w:t>“</w:t>
             </w:r>
-            <w:proofErr w:type="spellStart"/>
             <w:r>
               <w:rPr>
                 <w:lang w:val="en-US"/>
               </w:rPr>
               <w:t>When_InvalidAccount_Expect_WithdrawMoneyToFail</w:t>
             </w:r>
-            <w:proofErr w:type="spellEnd"/>
             <w:r>
               <w:rPr>
                 <w:lang w:val="en-US"/>
@@ -8995,14 +8131,12 @@
               </w:rPr>
               <w:t>“</w:t>
             </w:r>
-            <w:proofErr w:type="spellStart"/>
             <w:r>
               <w:rPr>
                 <w:lang w:val="en-US"/>
               </w:rPr>
               <w:t>When_MandatoryFieldsAreMissing_Expect_StudentAdmissionToFail</w:t>
             </w:r>
-            <w:proofErr w:type="spellEnd"/>
             <w:r>
               <w:rPr>
                 <w:lang w:val="en-US"/>
@@ -9070,16 +8204,15 @@
           <w:bCs/>
           <w:lang w:val="en-US"/>
         </w:rPr>
-        <w:t>_When</w:t>
-      </w:r>
-      <w:proofErr w:type="gramStart"/>
+        <w:t>_When_</w:t>
+      </w:r>
       <w:r>
         <w:rPr>
           <w:b/>
           <w:bCs/>
           <w:lang w:val="en-US"/>
         </w:rPr>
-        <w:t>_</w:t>
+        <w:t>[</w:t>
       </w:r>
       <w:r>
         <w:rPr>
@@ -9087,16 +8220,15 @@
           <w:bCs/>
           <w:lang w:val="en-US"/>
         </w:rPr>
-        <w:t>[</w:t>
-      </w:r>
-      <w:proofErr w:type="gramEnd"/>
+        <w:t xml:space="preserve"> Scenario</w:t>
+      </w:r>
       <w:r>
         <w:rPr>
           <w:b/>
           <w:bCs/>
           <w:lang w:val="en-US"/>
         </w:rPr>
-        <w:t xml:space="preserve"> Scenario</w:t>
+        <w:t>]</w:t>
       </w:r>
       <w:r>
         <w:rPr>
@@ -9104,7 +8236,7 @@
           <w:bCs/>
           <w:lang w:val="en-US"/>
         </w:rPr>
-        <w:t>]</w:t>
+        <w:t>_Then_</w:t>
       </w:r>
       <w:r>
         <w:rPr>
@@ -9112,7 +8244,7 @@
           <w:bCs/>
           <w:lang w:val="en-US"/>
         </w:rPr>
-        <w:t>_Then_</w:t>
+        <w:t>[</w:t>
       </w:r>
       <w:r>
         <w:rPr>
@@ -9120,18 +8252,8 @@
           <w:bCs/>
           <w:lang w:val="en-US"/>
         </w:rPr>
-        <w:t>[</w:t>
-      </w:r>
-      <w:proofErr w:type="spellStart"/>
-      <w:r>
-        <w:rPr>
-          <w:b/>
-          <w:bCs/>
-          <w:lang w:val="en-US"/>
-        </w:rPr>
         <w:t>ExpectedBehavior</w:t>
       </w:r>
-      <w:proofErr w:type="spellEnd"/>
       <w:r>
         <w:rPr>
           <w:b/>
@@ -9316,7 +8438,6 @@
         </w:rPr>
         <w:t>[</w:t>
       </w:r>
-      <w:proofErr w:type="spellStart"/>
       <w:r>
         <w:rPr>
           <w:b/>
@@ -9331,33 +8452,32 @@
           <w:bCs/>
           <w:lang w:val="en-US"/>
         </w:rPr>
-        <w:t>Behavior</w:t>
-      </w:r>
-      <w:proofErr w:type="spellEnd"/>
-      <w:r>
+        <w:t>Behavior]</w:t>
+      </w:r>
+    </w:p>
+    <w:p>
+      <w:pPr>
         <w:rPr>
           <w:b/>
           <w:bCs/>
           <w:lang w:val="en-US"/>
         </w:rPr>
-        <w:t>]</w:t>
-      </w:r>
-    </w:p>
-    <w:p>
-      <w:pPr>
+      </w:pPr>
+      <w:r>
         <w:rPr>
           <w:b/>
           <w:bCs/>
           <w:lang w:val="en-US"/>
         </w:rPr>
-      </w:pPr>
+        <w:t>[</w:t>
+      </w:r>
       <w:r>
         <w:rPr>
           <w:b/>
           <w:bCs/>
           <w:lang w:val="en-US"/>
         </w:rPr>
-        <w:t>[</w:t>
+        <w:t>Feature to be tested</w:t>
       </w:r>
       <w:r>
         <w:rPr>
@@ -9365,7 +8485,91 @@
           <w:bCs/>
           <w:lang w:val="en-US"/>
         </w:rPr>
-        <w:t>Feature to be tested</w:t>
+        <w:t>]</w:t>
+      </w:r>
+    </w:p>
+    <w:p>
+      <w:pPr>
+        <w:rPr>
+          <w:lang w:val="en-US"/>
+        </w:rPr>
+      </w:pPr>
+    </w:p>
+    <w:p>
+      <w:pPr>
+        <w:pStyle w:val="Heading2"/>
+        <w:rPr>
+          <w:lang w:val="en-US"/>
+        </w:rPr>
+      </w:pPr>
+      <w:bookmarkStart w:id="23" w:name="_Toc98600130"/>
+      <w:r>
+        <w:rPr>
+          <w:lang w:val="en-US"/>
+        </w:rPr>
+        <w:t>3.</w:t>
+      </w:r>
+      <w:r>
+        <w:rPr>
+          <w:lang w:val="en-US"/>
+        </w:rPr>
+        <w:t>6</w:t>
+      </w:r>
+      <w:r>
+        <w:rPr>
+          <w:lang w:val="en-US"/>
+        </w:rPr>
+        <w:t xml:space="preserve"> </w:t>
+      </w:r>
+      <w:r>
+        <w:rPr>
+          <w:lang w:val="en-US"/>
+        </w:rPr>
+        <w:t>Test Structure</w:t>
+      </w:r>
+      <w:bookmarkEnd w:id="23"/>
+    </w:p>
+    <w:p>
+      <w:pPr>
+        <w:rPr>
+          <w:lang w:val="en-US"/>
+        </w:rPr>
+      </w:pPr>
+      <w:r>
+        <w:rPr>
+          <w:lang w:val="en-US"/>
+        </w:rPr>
+        <w:t xml:space="preserve">The AAA </w:t>
+      </w:r>
+      <w:r>
+        <w:rPr>
+          <w:lang w:val="en-US"/>
+        </w:rPr>
+        <w:t>pattern</w:t>
+      </w:r>
+      <w:r>
+        <w:rPr>
+          <w:lang w:val="en-US"/>
+        </w:rPr>
+        <w:t xml:space="preserve"> advocates for </w:t>
+      </w:r>
+      <w:r>
+        <w:rPr>
+          <w:lang w:val="en-US"/>
+        </w:rPr>
+        <w:t xml:space="preserve">splitting each test into </w:t>
+      </w:r>
+      <w:r>
+        <w:rPr>
+          <w:lang w:val="en-US"/>
+        </w:rPr>
+        <w:t>three</w:t>
+      </w:r>
+      <w:r>
+        <w:rPr>
+          <w:lang w:val="en-US"/>
+        </w:rPr>
+        <w:t xml:space="preserve"> parts: </w:t>
       </w:r>
       <w:r>
         <w:rPr>
@@ -9373,91 +8577,7 @@
           <w:bCs/>
           <w:lang w:val="en-US"/>
         </w:rPr>
-        <w:t>]</w:t>
-      </w:r>
-    </w:p>
-    <w:p>
-      <w:pPr>
-        <w:rPr>
-          <w:lang w:val="en-US"/>
-        </w:rPr>
-      </w:pPr>
-    </w:p>
-    <w:p>
-      <w:pPr>
-        <w:pStyle w:val="Heading2"/>
-        <w:rPr>
-          <w:lang w:val="en-US"/>
-        </w:rPr>
-      </w:pPr>
-      <w:bookmarkStart w:id="23" w:name="_Toc98600130"/>
-      <w:r>
-        <w:rPr>
-          <w:lang w:val="en-US"/>
-        </w:rPr>
-        <w:t>3.</w:t>
-      </w:r>
-      <w:r>
-        <w:rPr>
-          <w:lang w:val="en-US"/>
-        </w:rPr>
-        <w:t>6</w:t>
-      </w:r>
-      <w:r>
-        <w:rPr>
-          <w:lang w:val="en-US"/>
-        </w:rPr>
-        <w:t xml:space="preserve"> </w:t>
-      </w:r>
-      <w:r>
-        <w:rPr>
-          <w:lang w:val="en-US"/>
-        </w:rPr>
-        <w:t>Test Structure</w:t>
-      </w:r>
-      <w:bookmarkEnd w:id="23"/>
-    </w:p>
-    <w:p>
-      <w:pPr>
-        <w:rPr>
-          <w:lang w:val="en-US"/>
-        </w:rPr>
-      </w:pPr>
-      <w:r>
-        <w:rPr>
-          <w:lang w:val="en-US"/>
-        </w:rPr>
-        <w:t xml:space="preserve">The AAA </w:t>
-      </w:r>
-      <w:r>
-        <w:rPr>
-          <w:lang w:val="en-US"/>
-        </w:rPr>
-        <w:t>pattern</w:t>
-      </w:r>
-      <w:r>
-        <w:rPr>
-          <w:lang w:val="en-US"/>
-        </w:rPr>
-        <w:t xml:space="preserve"> advocates for </w:t>
-      </w:r>
-      <w:r>
-        <w:rPr>
-          <w:lang w:val="en-US"/>
-        </w:rPr>
-        <w:t xml:space="preserve">splitting each test into </w:t>
-      </w:r>
-      <w:r>
-        <w:rPr>
-          <w:lang w:val="en-US"/>
-        </w:rPr>
-        <w:t>three</w:t>
-      </w:r>
-      <w:r>
-        <w:rPr>
-          <w:lang w:val="en-US"/>
-        </w:rPr>
-        <w:t xml:space="preserve"> parts: </w:t>
+        <w:t>Arrange</w:t>
       </w:r>
       <w:r>
         <w:rPr>
@@ -9465,7 +8585,7 @@
           <w:bCs/>
           <w:lang w:val="en-US"/>
         </w:rPr>
-        <w:t>Arrange</w:t>
+        <w:t xml:space="preserve"> - </w:t>
       </w:r>
       <w:r>
         <w:rPr>
@@ -9473,7 +8593,7 @@
           <w:bCs/>
           <w:lang w:val="en-US"/>
         </w:rPr>
-        <w:t xml:space="preserve"> - </w:t>
+        <w:t xml:space="preserve">Act </w:t>
       </w:r>
       <w:r>
         <w:rPr>
@@ -9481,7 +8601,7 @@
           <w:bCs/>
           <w:lang w:val="en-US"/>
         </w:rPr>
-        <w:t xml:space="preserve">Act </w:t>
+        <w:t xml:space="preserve">- </w:t>
       </w:r>
       <w:r>
         <w:rPr>
@@ -9489,14 +8609,6 @@
           <w:bCs/>
           <w:lang w:val="en-US"/>
         </w:rPr>
-        <w:t xml:space="preserve">- </w:t>
-      </w:r>
-      <w:r>
-        <w:rPr>
-          <w:b/>
-          <w:bCs/>
-          <w:lang w:val="en-US"/>
-        </w:rPr>
         <w:t>Assert</w:t>
       </w:r>
       <w:r>
@@ -9547,6 +8659,7 @@
         <w:rPr>
           <w:noProof/>
         </w:rPr>
+        <w:lastRenderedPageBreak/>
         <w:drawing>
           <wp:inline distT="0" distB="0" distL="0" distR="0" wp14:anchorId="7F65236D" wp14:editId="37280BB9">
             <wp:extent cx="3841004" cy="1646145"/>
@@ -9854,7 +8967,6 @@
         <w:rPr>
           <w:noProof/>
         </w:rPr>
-        <w:lastRenderedPageBreak/>
         <w:drawing>
           <wp:inline distT="0" distB="0" distL="0" distR="0" wp14:anchorId="7BC9E8F9" wp14:editId="46BF2316">
             <wp:extent cx="4633010" cy="2261162"/>
@@ -10001,16 +9113,126 @@
         <w:rPr>
           <w:lang w:val="en-US"/>
         </w:rPr>
-        <w:t xml:space="preserve">3.7 </w:t>
-      </w:r>
-      <w:proofErr w:type="spellStart"/>
-      <w:r>
-        <w:rPr>
-          <w:lang w:val="en-US"/>
-        </w:rPr>
-        <w:t>xUnit</w:t>
-      </w:r>
-      <w:proofErr w:type="spellEnd"/>
+        <w:t xml:space="preserve">3.7 xUnit </w:t>
+      </w:r>
+      <w:r>
+        <w:rPr>
+          <w:lang w:val="en-US"/>
+        </w:rPr>
+        <w:t>Attributes</w:t>
+      </w:r>
+      <w:bookmarkEnd w:id="24"/>
+    </w:p>
+    <w:p>
+      <w:pPr>
+        <w:pStyle w:val="Heading3"/>
+        <w:rPr>
+          <w:lang w:val="en-US"/>
+        </w:rPr>
+      </w:pPr>
+      <w:bookmarkStart w:id="25" w:name="_Toc98600132"/>
+      <w:r>
+        <w:rPr>
+          <w:lang w:val="en-US"/>
+        </w:rPr>
+        <w:t xml:space="preserve">3.7.1 </w:t>
+      </w:r>
+      <w:r>
+        <w:rPr>
+          <w:lang w:val="en-US"/>
+        </w:rPr>
+        <w:t>[Fact]</w:t>
+      </w:r>
+      <w:bookmarkEnd w:id="25"/>
+    </w:p>
+    <w:p>
+      <w:pPr>
+        <w:pStyle w:val="Heading3"/>
+        <w:rPr>
+          <w:lang w:val="en-US"/>
+        </w:rPr>
+      </w:pPr>
+      <w:bookmarkStart w:id="26" w:name="_Toc98600133"/>
+      <w:r>
+        <w:rPr>
+          <w:lang w:val="en-US"/>
+        </w:rPr>
+        <w:t>3.7.2 [Theory]</w:t>
+      </w:r>
+      <w:bookmarkEnd w:id="26"/>
+    </w:p>
+    <w:p>
+      <w:pPr>
+        <w:pStyle w:val="Heading3"/>
+        <w:rPr>
+          <w:lang w:val="en-US"/>
+        </w:rPr>
+      </w:pPr>
+      <w:bookmarkStart w:id="27" w:name="_Toc98600134"/>
+      <w:r>
+        <w:rPr>
+          <w:lang w:val="en-US"/>
+        </w:rPr>
+        <w:t>3.7.3 [InlineData]</w:t>
+      </w:r>
+      <w:bookmarkEnd w:id="27"/>
+    </w:p>
+    <w:p>
+      <w:pPr>
+        <w:pStyle w:val="Heading3"/>
+        <w:rPr>
+          <w:lang w:val="en-US"/>
+        </w:rPr>
+      </w:pPr>
+      <w:bookmarkStart w:id="28" w:name="_Toc98600135"/>
+      <w:r>
+        <w:rPr>
+          <w:lang w:val="en-US"/>
+        </w:rPr>
+        <w:t>3.7.</w:t>
+      </w:r>
+      <w:r>
+        <w:rPr>
+          <w:lang w:val="en-US"/>
+        </w:rPr>
+        <w:t>4</w:t>
+      </w:r>
+      <w:r>
+        <w:rPr>
+          <w:lang w:val="en-US"/>
+        </w:rPr>
+        <w:t xml:space="preserve"> [MemberData]</w:t>
+      </w:r>
+      <w:bookmarkEnd w:id="28"/>
+    </w:p>
+    <w:p>
+      <w:pPr>
+        <w:rPr>
+          <w:lang w:val="en-US"/>
+        </w:rPr>
+      </w:pPr>
+    </w:p>
+    <w:p>
+      <w:pPr>
+        <w:pStyle w:val="Heading2"/>
+        <w:rPr>
+          <w:lang w:val="en-US"/>
+        </w:rPr>
+      </w:pPr>
+      <w:bookmarkStart w:id="29" w:name="_Toc98600136"/>
+      <w:r>
+        <w:rPr>
+          <w:lang w:val="en-US"/>
+        </w:rPr>
+        <w:lastRenderedPageBreak/>
+        <w:t>3.</w:t>
+      </w:r>
+      <w:r>
+        <w:rPr>
+          <w:lang w:val="en-US"/>
+        </w:rPr>
+        <w:t>7</w:t>
+      </w:r>
       <w:r>
         <w:rPr>
           <w:lang w:val="en-US"/>
@@ -10021,92 +9243,123 @@
         <w:rPr>
           <w:lang w:val="en-US"/>
         </w:rPr>
-        <w:t>Attributes</w:t>
-      </w:r>
-      <w:bookmarkEnd w:id="24"/>
-    </w:p>
-    <w:p>
-      <w:pPr>
-        <w:pStyle w:val="Heading3"/>
-        <w:rPr>
-          <w:lang w:val="en-US"/>
-        </w:rPr>
-      </w:pPr>
-      <w:bookmarkStart w:id="25" w:name="_Toc98600132"/>
-      <w:r>
-        <w:rPr>
-          <w:lang w:val="en-US"/>
-        </w:rPr>
-        <w:t xml:space="preserve">3.7.1 </w:t>
-      </w:r>
-      <w:r>
-        <w:rPr>
-          <w:lang w:val="en-US"/>
-        </w:rPr>
-        <w:t>[Fact]</w:t>
-      </w:r>
-      <w:bookmarkEnd w:id="25"/>
-    </w:p>
-    <w:p>
-      <w:pPr>
-        <w:pStyle w:val="Heading3"/>
-        <w:rPr>
-          <w:lang w:val="en-US"/>
-        </w:rPr>
-      </w:pPr>
-      <w:bookmarkStart w:id="26" w:name="_Toc98600133"/>
-      <w:r>
-        <w:rPr>
-          <w:lang w:val="en-US"/>
-        </w:rPr>
-        <w:t>3.7.2 [Theory]</w:t>
-      </w:r>
-      <w:bookmarkEnd w:id="26"/>
-    </w:p>
-    <w:p>
-      <w:pPr>
-        <w:pStyle w:val="Heading3"/>
-        <w:rPr>
-          <w:lang w:val="en-US"/>
-        </w:rPr>
-      </w:pPr>
-      <w:bookmarkStart w:id="27" w:name="_Toc98600134"/>
-      <w:r>
-        <w:rPr>
-          <w:lang w:val="en-US"/>
-        </w:rPr>
-        <w:t>3.7.3 [</w:t>
-      </w:r>
-      <w:proofErr w:type="spellStart"/>
-      <w:r>
-        <w:rPr>
-          <w:lang w:val="en-US"/>
-        </w:rPr>
-        <w:t>InlineData</w:t>
-      </w:r>
-      <w:proofErr w:type="spellEnd"/>
-      <w:r>
-        <w:rPr>
-          <w:lang w:val="en-US"/>
-        </w:rPr>
-        <w:t>]</w:t>
-      </w:r>
-      <w:bookmarkEnd w:id="27"/>
-    </w:p>
-    <w:p>
-      <w:pPr>
-        <w:pStyle w:val="Heading3"/>
-        <w:rPr>
-          <w:lang w:val="en-US"/>
-        </w:rPr>
-      </w:pPr>
-      <w:bookmarkStart w:id="28" w:name="_Toc98600135"/>
-      <w:r>
-        <w:rPr>
-          <w:lang w:val="en-US"/>
-        </w:rPr>
-        <w:t>3.7.</w:t>
-      </w:r>
+        <w:t>Stubs</w:t>
+      </w:r>
+      <w:bookmarkEnd w:id="29"/>
+    </w:p>
+    <w:p>
+      <w:pPr>
+        <w:pStyle w:val="Heading2"/>
+        <w:rPr>
+          <w:lang w:val="en-US"/>
+        </w:rPr>
+      </w:pPr>
+      <w:bookmarkStart w:id="30" w:name="_Toc98600137"/>
+      <w:r>
+        <w:rPr>
+          <w:lang w:val="en-US"/>
+        </w:rPr>
+        <w:t>3.</w:t>
+      </w:r>
+      <w:r>
+        <w:rPr>
+          <w:lang w:val="en-US"/>
+        </w:rPr>
+        <w:t>8</w:t>
+      </w:r>
+      <w:r>
+        <w:rPr>
+          <w:lang w:val="en-US"/>
+        </w:rPr>
+        <w:t xml:space="preserve"> </w:t>
+      </w:r>
+      <w:r>
+        <w:rPr>
+          <w:lang w:val="en-US"/>
+        </w:rPr>
+        <w:t xml:space="preserve">Mocking with </w:t>
+      </w:r>
+      <w:r>
+        <w:rPr>
+          <w:lang w:val="en-US"/>
+        </w:rPr>
+        <w:t>MOQ</w:t>
+      </w:r>
+      <w:r>
+        <w:rPr>
+          <w:lang w:val="en-US"/>
+        </w:rPr>
+        <w:t xml:space="preserve"> &amp; xUnit</w:t>
+      </w:r>
+      <w:bookmarkEnd w:id="30"/>
+    </w:p>
+    <w:p>
+      <w:pPr>
+        <w:rPr>
+          <w:lang w:val="en-US"/>
+        </w:rPr>
+      </w:pPr>
+      <w:r>
+        <w:rPr>
+          <w:lang w:val="en-US"/>
+        </w:rPr>
+        <w:t>And stub…</w:t>
+      </w:r>
+    </w:p>
+    <w:p>
+      <w:pPr>
+        <w:pStyle w:val="Heading2"/>
+        <w:rPr>
+          <w:lang w:val="en-US"/>
+        </w:rPr>
+      </w:pPr>
+      <w:bookmarkStart w:id="31" w:name="_Toc98600138"/>
+      <w:r>
+        <w:rPr>
+          <w:lang w:val="en-US"/>
+        </w:rPr>
+        <w:t>3.</w:t>
+      </w:r>
+      <w:r>
+        <w:rPr>
+          <w:lang w:val="en-US"/>
+        </w:rPr>
+        <w:t>9</w:t>
+      </w:r>
+      <w:r>
+        <w:rPr>
+          <w:lang w:val="en-US"/>
+        </w:rPr>
+        <w:t xml:space="preserve"> Live </w:t>
+      </w:r>
+      <w:r>
+        <w:rPr>
+          <w:lang w:val="en-US"/>
+        </w:rPr>
+        <w:t>Unit</w:t>
+      </w:r>
+      <w:r>
+        <w:rPr>
+          <w:lang w:val="en-US"/>
+        </w:rPr>
+        <w:t xml:space="preserve"> Testing</w:t>
+      </w:r>
+      <w:r>
+        <w:rPr>
+          <w:lang w:val="en-US"/>
+        </w:rPr>
+        <w:t xml:space="preserve"> Approch</w:t>
+      </w:r>
+      <w:bookmarkEnd w:id="31"/>
+    </w:p>
+    <w:p>
+      <w:pPr>
+        <w:pStyle w:val="Heading1"/>
+        <w:rPr>
+          <w:lang w:val="en-US"/>
+        </w:rPr>
+      </w:pPr>
+      <w:bookmarkStart w:id="32" w:name="_Toc98600139"/>
       <w:r>
         <w:rPr>
           <w:lang w:val="en-US"/>
@@ -10117,204 +9370,6 @@
         <w:rPr>
           <w:lang w:val="en-US"/>
         </w:rPr>
-        <w:t xml:space="preserve"> [</w:t>
-      </w:r>
-      <w:proofErr w:type="spellStart"/>
-      <w:r>
-        <w:rPr>
-          <w:lang w:val="en-US"/>
-        </w:rPr>
-        <w:t>MemberData</w:t>
-      </w:r>
-      <w:proofErr w:type="spellEnd"/>
-      <w:r>
-        <w:rPr>
-          <w:lang w:val="en-US"/>
-        </w:rPr>
-        <w:t>]</w:t>
-      </w:r>
-      <w:bookmarkEnd w:id="28"/>
-    </w:p>
-    <w:p>
-      <w:pPr>
-        <w:rPr>
-          <w:lang w:val="en-US"/>
-        </w:rPr>
-      </w:pPr>
-    </w:p>
-    <w:p>
-      <w:pPr>
-        <w:pStyle w:val="Heading2"/>
-        <w:rPr>
-          <w:lang w:val="en-US"/>
-        </w:rPr>
-      </w:pPr>
-      <w:bookmarkStart w:id="29" w:name="_Toc98600136"/>
-      <w:r>
-        <w:rPr>
-          <w:lang w:val="en-US"/>
-        </w:rPr>
-        <w:t>3.</w:t>
-      </w:r>
-      <w:r>
-        <w:rPr>
-          <w:lang w:val="en-US"/>
-        </w:rPr>
-        <w:t>7</w:t>
-      </w:r>
-      <w:r>
-        <w:rPr>
-          <w:lang w:val="en-US"/>
-        </w:rPr>
-        <w:t xml:space="preserve"> </w:t>
-      </w:r>
-      <w:r>
-        <w:rPr>
-          <w:lang w:val="en-US"/>
-        </w:rPr>
-        <w:t>Stubs</w:t>
-      </w:r>
-      <w:bookmarkEnd w:id="29"/>
-    </w:p>
-    <w:p>
-      <w:pPr>
-        <w:pStyle w:val="Heading2"/>
-        <w:rPr>
-          <w:lang w:val="en-US"/>
-        </w:rPr>
-      </w:pPr>
-      <w:bookmarkStart w:id="30" w:name="_Toc98600137"/>
-      <w:r>
-        <w:rPr>
-          <w:lang w:val="en-US"/>
-        </w:rPr>
-        <w:t>3.</w:t>
-      </w:r>
-      <w:r>
-        <w:rPr>
-          <w:lang w:val="en-US"/>
-        </w:rPr>
-        <w:t>8</w:t>
-      </w:r>
-      <w:r>
-        <w:rPr>
-          <w:lang w:val="en-US"/>
-        </w:rPr>
-        <w:t xml:space="preserve"> </w:t>
-      </w:r>
-      <w:r>
-        <w:rPr>
-          <w:lang w:val="en-US"/>
-        </w:rPr>
-        <w:t xml:space="preserve">Mocking with </w:t>
-      </w:r>
-      <w:r>
-        <w:rPr>
-          <w:lang w:val="en-US"/>
-        </w:rPr>
-        <w:t>MOQ</w:t>
-      </w:r>
-      <w:r>
-        <w:rPr>
-          <w:lang w:val="en-US"/>
-        </w:rPr>
-        <w:t xml:space="preserve"> &amp; </w:t>
-      </w:r>
-      <w:proofErr w:type="spellStart"/>
-      <w:r>
-        <w:rPr>
-          <w:lang w:val="en-US"/>
-        </w:rPr>
-        <w:t>xUnit</w:t>
-      </w:r>
-      <w:bookmarkEnd w:id="30"/>
-      <w:proofErr w:type="spellEnd"/>
-    </w:p>
-    <w:p>
-      <w:pPr>
-        <w:rPr>
-          <w:lang w:val="en-US"/>
-        </w:rPr>
-      </w:pPr>
-      <w:r>
-        <w:rPr>
-          <w:lang w:val="en-US"/>
-        </w:rPr>
-        <w:t>And stub…</w:t>
-      </w:r>
-    </w:p>
-    <w:p>
-      <w:pPr>
-        <w:pStyle w:val="Heading2"/>
-        <w:rPr>
-          <w:lang w:val="en-US"/>
-        </w:rPr>
-      </w:pPr>
-      <w:bookmarkStart w:id="31" w:name="_Toc98600138"/>
-      <w:r>
-        <w:rPr>
-          <w:lang w:val="en-US"/>
-        </w:rPr>
-        <w:t>3.</w:t>
-      </w:r>
-      <w:r>
-        <w:rPr>
-          <w:lang w:val="en-US"/>
-        </w:rPr>
-        <w:t>9</w:t>
-      </w:r>
-      <w:r>
-        <w:rPr>
-          <w:lang w:val="en-US"/>
-        </w:rPr>
-        <w:t xml:space="preserve"> Live </w:t>
-      </w:r>
-      <w:r>
-        <w:rPr>
-          <w:lang w:val="en-US"/>
-        </w:rPr>
-        <w:t>Unit</w:t>
-      </w:r>
-      <w:r>
-        <w:rPr>
-          <w:lang w:val="en-US"/>
-        </w:rPr>
-        <w:t xml:space="preserve"> Testing</w:t>
-      </w:r>
-      <w:r>
-        <w:rPr>
-          <w:lang w:val="en-US"/>
-        </w:rPr>
-        <w:t xml:space="preserve"> </w:t>
-      </w:r>
-      <w:proofErr w:type="spellStart"/>
-      <w:r>
-        <w:rPr>
-          <w:lang w:val="en-US"/>
-        </w:rPr>
-        <w:t>Approch</w:t>
-      </w:r>
-      <w:bookmarkEnd w:id="31"/>
-      <w:proofErr w:type="spellEnd"/>
-    </w:p>
-    <w:p>
-      <w:pPr>
-        <w:pStyle w:val="Heading1"/>
-        <w:rPr>
-          <w:lang w:val="en-US"/>
-        </w:rPr>
-      </w:pPr>
-      <w:bookmarkStart w:id="32" w:name="_Toc98600139"/>
-      <w:r>
-        <w:rPr>
-          <w:lang w:val="en-US"/>
-        </w:rPr>
-        <w:t>4</w:t>
-      </w:r>
-      <w:r>
-        <w:rPr>
-          <w:lang w:val="en-US"/>
-        </w:rPr>
         <w:t xml:space="preserve">. </w:t>
       </w:r>
       <w:r>
@@ -10348,7 +9403,6 @@
         <w:rPr>
           <w:noProof/>
         </w:rPr>
-        <w:lastRenderedPageBreak/>
         <w:drawing>
           <wp:inline distT="0" distB="0" distL="0" distR="0" wp14:anchorId="3BBBC893" wp14:editId="4B85251B">
             <wp:extent cx="4599412" cy="3224963"/>
@@ -10396,21 +9450,7 @@
         <w:rPr>
           <w:lang w:val="en-US"/>
         </w:rPr>
-        <w:t xml:space="preserve">Integration tests cover controllers, while unit tests cover the domain model and algorithms&lt; </w:t>
-      </w:r>
-      <w:proofErr w:type="spellStart"/>
-      <w:r>
-        <w:rPr>
-          <w:lang w:val="en-US"/>
-        </w:rPr>
-        <w:t>Trival</w:t>
-      </w:r>
-      <w:proofErr w:type="spellEnd"/>
-      <w:r>
-        <w:rPr>
-          <w:lang w:val="en-US"/>
-        </w:rPr>
-        <w:t xml:space="preserve"> and overcomplicated code shouldn’t be tested at all.</w:t>
+        <w:t>Integration tests cover controllers, while unit tests cover the domain model and algorithms&lt; Trival and overcomplicated code shouldn’t be tested at all.</w:t>
       </w:r>
     </w:p>
     <w:p>
@@ -10896,7 +9936,6 @@
           <w:lang w:val="en-US"/>
         </w:rPr>
       </w:pPr>
-      <w:proofErr w:type="gramStart"/>
       <w:r>
         <w:rPr>
           <w:rFonts w:ascii="FranklinGothic-Book" w:hAnsi="FranklinGothic-Book" w:cs="FranklinGothic-Book"/>
@@ -10905,18 +9944,7 @@
           <w:szCs w:val="19"/>
           <w:lang w:val="en-US"/>
         </w:rPr>
-        <w:t>have to</w:t>
-      </w:r>
-      <w:proofErr w:type="gramEnd"/>
-      <w:r>
-        <w:rPr>
-          <w:rFonts w:ascii="FranklinGothic-Book" w:hAnsi="FranklinGothic-Book" w:cs="FranklinGothic-Book"/>
-          <w:color w:val="262626"/>
-          <w:sz w:val="19"/>
-          <w:szCs w:val="19"/>
-          <w:lang w:val="en-US"/>
-        </w:rPr>
-        <w:t xml:space="preserve"> be elegant or clean.</w:t>
+        <w:t>have to be elegant or clean.</w:t>
       </w:r>
     </w:p>
     <w:p>
@@ -11052,7 +10080,6 @@
           <w:szCs w:val="24"/>
         </w:rPr>
       </w:pPr>
-      <w:proofErr w:type="spellStart"/>
       <w:r>
         <w:rPr>
           <w:rFonts w:ascii="Times New Roman" w:eastAsia="Times New Roman" w:hAnsi="Times New Roman" w:cs="Times New Roman"/>
@@ -11061,7 +10088,6 @@
         </w:rPr>
         <w:t>Dependencies</w:t>
       </w:r>
-      <w:proofErr w:type="spellEnd"/>
       <w:r>
         <w:rPr>
           <w:rFonts w:ascii="Times New Roman" w:eastAsia="Times New Roman" w:hAnsi="Times New Roman" w:cs="Times New Roman"/>
@@ -11069,18 +10095,17 @@
           <w:szCs w:val="24"/>
         </w:rPr>
         <w:br/>
-        <w:t xml:space="preserve">-- </w:t>
-      </w:r>
-      <w:proofErr w:type="spellStart"/>
+        <w:t>-- Xunit</w:t>
+      </w:r>
       <w:r>
         <w:rPr>
           <w:rFonts w:ascii="Times New Roman" w:eastAsia="Times New Roman" w:hAnsi="Times New Roman" w:cs="Times New Roman"/>
           <w:sz w:val="24"/>
           <w:szCs w:val="24"/>
         </w:rPr>
-        <w:t>Xunit</w:t>
-      </w:r>
-      <w:proofErr w:type="spellEnd"/>
+        <w:br/>
+        <w:t>-- MOQ</w:t>
+      </w:r>
       <w:r>
         <w:rPr>
           <w:rFonts w:ascii="Times New Roman" w:eastAsia="Times New Roman" w:hAnsi="Times New Roman" w:cs="Times New Roman"/>
@@ -11088,37 +10113,8 @@
           <w:szCs w:val="24"/>
         </w:rPr>
         <w:br/>
-        <w:t>-- MOQ</w:t>
-      </w:r>
-      <w:r>
-        <w:rPr>
-          <w:rFonts w:ascii="Times New Roman" w:eastAsia="Times New Roman" w:hAnsi="Times New Roman" w:cs="Times New Roman"/>
-          <w:sz w:val="24"/>
-          <w:szCs w:val="24"/>
-        </w:rPr>
-        <w:br/>
-        <w:t xml:space="preserve">-- </w:t>
-      </w:r>
-      <w:proofErr w:type="spellStart"/>
-      <w:proofErr w:type="gramStart"/>
-      <w:r>
-        <w:rPr>
-          <w:rFonts w:ascii="Times New Roman" w:eastAsia="Times New Roman" w:hAnsi="Times New Roman" w:cs="Times New Roman"/>
-          <w:sz w:val="24"/>
-          <w:szCs w:val="24"/>
-        </w:rPr>
-        <w:t>FakeitEasy</w:t>
-      </w:r>
-      <w:proofErr w:type="spellEnd"/>
-      <w:r>
-        <w:rPr>
-          <w:rFonts w:ascii="Times New Roman" w:eastAsia="Times New Roman" w:hAnsi="Times New Roman" w:cs="Times New Roman"/>
-          <w:sz w:val="24"/>
-          <w:szCs w:val="24"/>
-        </w:rPr>
-        <w:t>?</w:t>
-      </w:r>
-      <w:proofErr w:type="gramEnd"/>
+        <w:t>-- FakeitEasy?</w:t>
+      </w:r>
     </w:p>
     <w:p/>
     <w:p>
@@ -11130,14 +10126,9 @@
         <w:t>7</w:t>
       </w:r>
       <w:r>
-        <w:t xml:space="preserve">.2 Test </w:t>
-      </w:r>
-      <w:proofErr w:type="spellStart"/>
-      <w:r>
-        <w:t>frameworks</w:t>
+        <w:t>.2 Test frameworks</w:t>
       </w:r>
       <w:bookmarkEnd w:id="38"/>
-      <w:proofErr w:type="spellEnd"/>
     </w:p>
     <w:p>
       <w:pPr>

</xml_diff>